<commit_message>
doc ieee format done
</commit_message>
<xml_diff>
--- a/Review 2/RAG Based Model for Career guidance_Panel 2 (1).docx
+++ b/Review 2/RAG Based Model for Career guidance_Panel 2 (1).docx
@@ -296,27 +296,7 @@
                 <w:szCs w:val="28"/>
                 <w:lang w:val="en-US"/>
               </w:rPr>
-              <w:t>CB.</w:t>
-            </w:r>
-            <w:proofErr w:type="gramStart"/>
-            <w:r>
-              <w:rPr>
-                <w:rFonts w:ascii="Times New Roman" w:hAnsi="Times New Roman" w:cs="Times New Roman"/>
-                <w:sz w:val="28"/>
-                <w:szCs w:val="28"/>
-                <w:lang w:val="en-US"/>
-              </w:rPr>
-              <w:t>EN.U</w:t>
-            </w:r>
-            <w:proofErr w:type="gramEnd"/>
-            <w:r>
-              <w:rPr>
-                <w:rFonts w:ascii="Times New Roman" w:hAnsi="Times New Roman" w:cs="Times New Roman"/>
-                <w:sz w:val="28"/>
-                <w:szCs w:val="28"/>
-                <w:lang w:val="en-US"/>
-              </w:rPr>
-              <w:t>4CSE21304</w:t>
+              <w:t>CB.EN.U4CSE21304</w:t>
             </w:r>
           </w:p>
         </w:tc>
@@ -369,27 +349,7 @@
                 <w:szCs w:val="28"/>
                 <w:lang w:val="en-US"/>
               </w:rPr>
-              <w:t>CB.</w:t>
-            </w:r>
-            <w:proofErr w:type="gramStart"/>
-            <w:r>
-              <w:rPr>
-                <w:rFonts w:ascii="Times New Roman" w:hAnsi="Times New Roman" w:cs="Times New Roman"/>
-                <w:sz w:val="28"/>
-                <w:szCs w:val="28"/>
-                <w:lang w:val="en-US"/>
-              </w:rPr>
-              <w:t>EN.U</w:t>
-            </w:r>
-            <w:proofErr w:type="gramEnd"/>
-            <w:r>
-              <w:rPr>
-                <w:rFonts w:ascii="Times New Roman" w:hAnsi="Times New Roman" w:cs="Times New Roman"/>
-                <w:sz w:val="28"/>
-                <w:szCs w:val="28"/>
-                <w:lang w:val="en-US"/>
-              </w:rPr>
-              <w:t>4CSE21312</w:t>
+              <w:t>CB.EN.U4CSE21312</w:t>
             </w:r>
           </w:p>
         </w:tc>
@@ -451,27 +411,7 @@
                 <w:szCs w:val="28"/>
                 <w:lang w:val="en-US"/>
               </w:rPr>
-              <w:t>CB.</w:t>
-            </w:r>
-            <w:proofErr w:type="gramStart"/>
-            <w:r>
-              <w:rPr>
-                <w:rFonts w:ascii="Times New Roman" w:hAnsi="Times New Roman" w:cs="Times New Roman"/>
-                <w:sz w:val="28"/>
-                <w:szCs w:val="28"/>
-                <w:lang w:val="en-US"/>
-              </w:rPr>
-              <w:t>EN.U</w:t>
-            </w:r>
-            <w:proofErr w:type="gramEnd"/>
-            <w:r>
-              <w:rPr>
-                <w:rFonts w:ascii="Times New Roman" w:hAnsi="Times New Roman" w:cs="Times New Roman"/>
-                <w:sz w:val="28"/>
-                <w:szCs w:val="28"/>
-                <w:lang w:val="en-US"/>
-              </w:rPr>
-              <w:t>4CSE21317</w:t>
+              <w:t>CB.EN.U4CSE21317</w:t>
             </w:r>
           </w:p>
         </w:tc>
@@ -524,27 +464,7 @@
                 <w:szCs w:val="28"/>
                 <w:lang w:val="en-US"/>
               </w:rPr>
-              <w:t>CB.</w:t>
-            </w:r>
-            <w:proofErr w:type="gramStart"/>
-            <w:r>
-              <w:rPr>
-                <w:rFonts w:ascii="Times New Roman" w:hAnsi="Times New Roman" w:cs="Times New Roman"/>
-                <w:sz w:val="28"/>
-                <w:szCs w:val="28"/>
-                <w:lang w:val="en-US"/>
-              </w:rPr>
-              <w:t>EN.U</w:t>
-            </w:r>
-            <w:proofErr w:type="gramEnd"/>
-            <w:r>
-              <w:rPr>
-                <w:rFonts w:ascii="Times New Roman" w:hAnsi="Times New Roman" w:cs="Times New Roman"/>
-                <w:sz w:val="28"/>
-                <w:szCs w:val="28"/>
-                <w:lang w:val="en-US"/>
-              </w:rPr>
-              <w:t>4CSE21320</w:t>
+              <w:t>CB.EN.U4CSE21320</w:t>
             </w:r>
           </w:p>
         </w:tc>
@@ -1543,7 +1463,6 @@
           <w:lang w:val="en-US"/>
         </w:rPr>
       </w:pPr>
-      <w:proofErr w:type="spellStart"/>
       <w:r>
         <w:rPr>
           <w:rFonts w:ascii="Times New Roman" w:hAnsi="Times New Roman" w:cs="Times New Roman"/>
@@ -1555,7 +1474,6 @@
         </w:rPr>
         <w:t>CodeLlama</w:t>
       </w:r>
-      <w:proofErr w:type="spellEnd"/>
       <w:r>
         <w:rPr>
           <w:rFonts w:ascii="Times New Roman" w:hAnsi="Times New Roman" w:cs="Times New Roman"/>
@@ -2070,27 +1988,7 @@
           <w:szCs w:val="28"/>
           <w:lang w:val="en-GB"/>
         </w:rPr>
-        <w:t xml:space="preserve">: A dataset containing high-quality </w:t>
-      </w:r>
-      <w:proofErr w:type="spellStart"/>
-      <w:r>
-        <w:rPr>
-          <w:rFonts w:ascii="Times New Roman" w:hAnsi="Times New Roman" w:cs="Times New Roman"/>
-          <w:sz w:val="28"/>
-          <w:szCs w:val="28"/>
-          <w:lang w:val="en-GB"/>
-        </w:rPr>
-        <w:t>gradeschool</w:t>
-      </w:r>
-      <w:proofErr w:type="spellEnd"/>
-      <w:r>
-        <w:rPr>
-          <w:rFonts w:ascii="Times New Roman" w:hAnsi="Times New Roman" w:cs="Times New Roman"/>
-          <w:sz w:val="28"/>
-          <w:szCs w:val="28"/>
-          <w:lang w:val="en-GB"/>
-        </w:rPr>
-        <w:t xml:space="preserve"> math word problems that require multi-step reasoning.</w:t>
+        <w:t>: A dataset containing high-quality gradeschool math word problems that require multi-step reasoning.</w:t>
       </w:r>
     </w:p>
     <w:p>
@@ -2144,7 +2042,6 @@
           <w:lang w:val="en-US"/>
         </w:rPr>
       </w:pPr>
-      <w:proofErr w:type="spellStart"/>
       <w:r>
         <w:rPr>
           <w:rFonts w:ascii="Times New Roman" w:hAnsi="Times New Roman" w:cs="Times New Roman"/>
@@ -2156,7 +2053,6 @@
         </w:rPr>
         <w:t>Blocksworld</w:t>
       </w:r>
-      <w:proofErr w:type="spellEnd"/>
       <w:r>
         <w:rPr>
           <w:rFonts w:ascii="Times New Roman" w:hAnsi="Times New Roman" w:cs="Times New Roman"/>
@@ -2557,25 +2453,14 @@
         </w:rPr>
         <w:t xml:space="preserve"> </w:t>
       </w:r>
-      <w:proofErr w:type="spellStart"/>
-      <w:r>
-        <w:rPr>
-          <w:rFonts w:ascii="Times New Roman" w:hAnsi="Times New Roman" w:cs="Times New Roman"/>
-          <w:sz w:val="28"/>
-          <w:szCs w:val="28"/>
-          <w:lang w:val="en-GB"/>
-        </w:rPr>
-        <w:t>SpecDec</w:t>
-      </w:r>
-      <w:proofErr w:type="spellEnd"/>
-      <w:r>
-        <w:rPr>
-          <w:rFonts w:ascii="Times New Roman" w:hAnsi="Times New Roman" w:cs="Times New Roman"/>
-          <w:sz w:val="28"/>
-          <w:szCs w:val="28"/>
-          <w:lang w:val="en-GB"/>
-        </w:rPr>
-        <w:t>++: Boosting Speculative Decoding via Adaptive Candidate Lengths</w:t>
+      <w:r>
+        <w:rPr>
+          <w:rFonts w:ascii="Times New Roman" w:hAnsi="Times New Roman" w:cs="Times New Roman"/>
+          <w:sz w:val="28"/>
+          <w:szCs w:val="28"/>
+          <w:lang w:val="en-GB"/>
+        </w:rPr>
+        <w:t>SpecDec++: Boosting Speculative Decoding via Adaptive Candidate Lengths</w:t>
       </w:r>
     </w:p>
     <w:p>
@@ -2778,60 +2663,16 @@
           <w:szCs w:val="28"/>
           <w:lang w:val="en-GB"/>
         </w:rPr>
-        <w:t xml:space="preserve">GSM8K and </w:t>
-      </w:r>
-      <w:proofErr w:type="spellStart"/>
-      <w:r>
-        <w:rPr>
-          <w:rFonts w:ascii="Times New Roman" w:hAnsi="Times New Roman" w:cs="Times New Roman"/>
-          <w:b/>
-          <w:bCs/>
-          <w:sz w:val="28"/>
-          <w:szCs w:val="28"/>
-          <w:lang w:val="en-GB"/>
-        </w:rPr>
-        <w:t>HumanEval</w:t>
-      </w:r>
-      <w:proofErr w:type="spellEnd"/>
-      <w:r>
-        <w:rPr>
-          <w:rFonts w:ascii="Times New Roman" w:hAnsi="Times New Roman" w:cs="Times New Roman"/>
-          <w:b/>
-          <w:bCs/>
-          <w:sz w:val="28"/>
-          <w:szCs w:val="28"/>
-          <w:lang w:val="en-GB"/>
-        </w:rPr>
-        <w:t xml:space="preserve"> Datasets</w:t>
-      </w:r>
-      <w:r>
-        <w:rPr>
-          <w:rFonts w:ascii="Times New Roman" w:hAnsi="Times New Roman" w:cs="Times New Roman"/>
-          <w:sz w:val="28"/>
-          <w:szCs w:val="28"/>
-          <w:lang w:val="en-GB"/>
-        </w:rPr>
-        <w:t xml:space="preserve">: These datasets are also utilized to assess the effectiveness of </w:t>
-      </w:r>
-      <w:proofErr w:type="spellStart"/>
-      <w:r>
-        <w:rPr>
-          <w:rFonts w:ascii="Times New Roman" w:hAnsi="Times New Roman" w:cs="Times New Roman"/>
-          <w:sz w:val="28"/>
-          <w:szCs w:val="28"/>
-          <w:lang w:val="en-GB"/>
-        </w:rPr>
-        <w:t>SpecDec</w:t>
-      </w:r>
-      <w:proofErr w:type="spellEnd"/>
-      <w:r>
-        <w:rPr>
-          <w:rFonts w:ascii="Times New Roman" w:hAnsi="Times New Roman" w:cs="Times New Roman"/>
-          <w:sz w:val="28"/>
-          <w:szCs w:val="28"/>
-          <w:lang w:val="en-GB"/>
-        </w:rPr>
-        <w:t>++ in various contexts, ensuring a comprehensive evaluation across different tasks</w:t>
+        <w:t>GSM8K and HumanEval Datasets</w:t>
+      </w:r>
+      <w:r>
+        <w:rPr>
+          <w:rFonts w:ascii="Times New Roman" w:hAnsi="Times New Roman" w:cs="Times New Roman"/>
+          <w:sz w:val="28"/>
+          <w:szCs w:val="28"/>
+          <w:lang w:val="en-GB"/>
+        </w:rPr>
+        <w:t>: These datasets are also utilized to assess the effectiveness of SpecDec++ in various contexts, ensuring a comprehensive evaluation across different tasks</w:t>
       </w:r>
     </w:p>
     <w:p>
@@ -2991,47 +2832,7 @@
           <w:szCs w:val="28"/>
           <w:lang w:val="en-GB"/>
         </w:rPr>
-        <w:t xml:space="preserve">: The primary performance metric is the speedup achieved in inference time. </w:t>
-      </w:r>
-      <w:proofErr w:type="spellStart"/>
-      <w:r>
-        <w:rPr>
-          <w:rFonts w:ascii="Times New Roman" w:hAnsi="Times New Roman" w:cs="Times New Roman"/>
-          <w:sz w:val="28"/>
-          <w:szCs w:val="28"/>
-          <w:lang w:val="en-GB"/>
-        </w:rPr>
-        <w:t>SpecDec</w:t>
-      </w:r>
-      <w:proofErr w:type="spellEnd"/>
-      <w:r>
-        <w:rPr>
-          <w:rFonts w:ascii="Times New Roman" w:hAnsi="Times New Roman" w:cs="Times New Roman"/>
-          <w:sz w:val="28"/>
-          <w:szCs w:val="28"/>
-          <w:lang w:val="en-GB"/>
-        </w:rPr>
-        <w:t xml:space="preserve">++ demonstrates significant improvements, achieving a 2.04x speedup on the Alpaca dataset, 2.26x on GSM8K, and 2.23x on </w:t>
-      </w:r>
-      <w:proofErr w:type="spellStart"/>
-      <w:r>
-        <w:rPr>
-          <w:rFonts w:ascii="Times New Roman" w:hAnsi="Times New Roman" w:cs="Times New Roman"/>
-          <w:sz w:val="28"/>
-          <w:szCs w:val="28"/>
-          <w:lang w:val="en-GB"/>
-        </w:rPr>
-        <w:t>HumanEval</w:t>
-      </w:r>
-      <w:proofErr w:type="spellEnd"/>
-      <w:r>
-        <w:rPr>
-          <w:rFonts w:ascii="Times New Roman" w:hAnsi="Times New Roman" w:cs="Times New Roman"/>
-          <w:sz w:val="28"/>
-          <w:szCs w:val="28"/>
-          <w:lang w:val="en-GB"/>
-        </w:rPr>
-        <w:t>.</w:t>
+        <w:t>: The primary performance metric is the speedup achieved in inference time. SpecDec++ demonstrates significant improvements, achieving a 2.04x speedup on the Alpaca dataset, 2.26x on GSM8K, and 2.23x on HumanEval.</w:t>
       </w:r>
     </w:p>
     <w:p>
@@ -4354,29 +4155,7 @@
           <w:szCs w:val="28"/>
           <w:lang w:val="en-GB"/>
         </w:rPr>
-        <w:t xml:space="preserve">The framework introduces various metrics, </w:t>
-      </w:r>
-      <w:proofErr w:type="spellStart"/>
-      <w:proofErr w:type="gramStart"/>
-      <w:r>
-        <w:rPr>
-          <w:rFonts w:ascii="Times New Roman" w:hAnsi="Times New Roman" w:cs="Times New Roman"/>
-          <w:sz w:val="28"/>
-          <w:szCs w:val="28"/>
-          <w:lang w:val="en-GB"/>
-        </w:rPr>
-        <w:t>including:Overall</w:t>
-      </w:r>
-      <w:proofErr w:type="spellEnd"/>
-      <w:proofErr w:type="gramEnd"/>
-      <w:r>
-        <w:rPr>
-          <w:rFonts w:ascii="Times New Roman" w:hAnsi="Times New Roman" w:cs="Times New Roman"/>
-          <w:sz w:val="28"/>
-          <w:szCs w:val="28"/>
-          <w:lang w:val="en-GB"/>
-        </w:rPr>
-        <w:t xml:space="preserve"> Metrics: To provide a holistic view of system performance, such as precision, recall, and F1 score.</w:t>
+        <w:t>The framework introduces various metrics, including:Overall Metrics: To provide a holistic view of system performance, such as precision, recall, and F1 score.</w:t>
       </w:r>
     </w:p>
     <w:p>
@@ -4486,40 +4265,16 @@
           <w:szCs w:val="28"/>
           <w:lang w:val="en-GB"/>
         </w:rPr>
-        <w:t xml:space="preserve">Retriever </w:t>
-      </w:r>
-      <w:proofErr w:type="spellStart"/>
-      <w:proofErr w:type="gramStart"/>
-      <w:r>
-        <w:rPr>
-          <w:rFonts w:ascii="Times New Roman" w:hAnsi="Times New Roman" w:cs="Times New Roman"/>
-          <w:b/>
-          <w:bCs/>
-          <w:sz w:val="28"/>
-          <w:szCs w:val="28"/>
-          <w:lang w:val="en-GB"/>
-        </w:rPr>
-        <w:t>Metrics</w:t>
-      </w:r>
-      <w:r>
-        <w:rPr>
-          <w:rFonts w:ascii="Times New Roman" w:hAnsi="Times New Roman" w:cs="Times New Roman"/>
-          <w:sz w:val="28"/>
-          <w:szCs w:val="28"/>
-          <w:lang w:val="en-GB"/>
-        </w:rPr>
-        <w:t>:Claim</w:t>
-      </w:r>
-      <w:proofErr w:type="spellEnd"/>
-      <w:proofErr w:type="gramEnd"/>
-      <w:r>
-        <w:rPr>
-          <w:rFonts w:ascii="Times New Roman" w:hAnsi="Times New Roman" w:cs="Times New Roman"/>
-          <w:sz w:val="28"/>
-          <w:szCs w:val="28"/>
-          <w:lang w:val="en-GB"/>
-        </w:rPr>
-        <w:t xml:space="preserve"> recall (the proportion of relevant claims retrieved).</w:t>
+        <w:t>Retriever Metrics</w:t>
+      </w:r>
+      <w:r>
+        <w:rPr>
+          <w:rFonts w:ascii="Times New Roman" w:hAnsi="Times New Roman" w:cs="Times New Roman"/>
+          <w:sz w:val="28"/>
+          <w:szCs w:val="28"/>
+          <w:lang w:val="en-GB"/>
+        </w:rPr>
+        <w:t>:Claim recall (the proportion of relevant claims retrieved).</w:t>
       </w:r>
     </w:p>
     <w:p>
@@ -4910,41 +4665,13 @@
         </w:rPr>
         <w:t xml:space="preserve"> </w:t>
       </w:r>
-      <w:proofErr w:type="spellStart"/>
-      <w:r>
-        <w:rPr>
-          <w:rFonts w:ascii="Times New Roman" w:hAnsi="Times New Roman" w:cs="Times New Roman"/>
-          <w:sz w:val="28"/>
-          <w:szCs w:val="28"/>
-        </w:rPr>
-        <w:t>TriviaQA</w:t>
-      </w:r>
-      <w:proofErr w:type="spellEnd"/>
-      <w:r>
-        <w:rPr>
-          <w:rFonts w:ascii="Times New Roman" w:hAnsi="Times New Roman" w:cs="Times New Roman"/>
-          <w:sz w:val="28"/>
-          <w:szCs w:val="28"/>
-        </w:rPr>
-        <w:t xml:space="preserve">, </w:t>
-      </w:r>
-      <w:proofErr w:type="spellStart"/>
-      <w:r>
-        <w:rPr>
-          <w:rFonts w:ascii="Times New Roman" w:hAnsi="Times New Roman" w:cs="Times New Roman"/>
-          <w:sz w:val="28"/>
-          <w:szCs w:val="28"/>
-        </w:rPr>
-        <w:t>HotpotQA</w:t>
-      </w:r>
-      <w:proofErr w:type="spellEnd"/>
-      <w:r>
-        <w:rPr>
-          <w:rFonts w:ascii="Times New Roman" w:hAnsi="Times New Roman" w:cs="Times New Roman"/>
-          <w:sz w:val="28"/>
-          <w:szCs w:val="28"/>
-        </w:rPr>
-        <w:t>, FEVER, Wizard of Wikipedia</w:t>
+      <w:r>
+        <w:rPr>
+          <w:rFonts w:ascii="Times New Roman" w:hAnsi="Times New Roman" w:cs="Times New Roman"/>
+          <w:sz w:val="28"/>
+          <w:szCs w:val="28"/>
+        </w:rPr>
+        <w:t>TriviaQA, HotpotQA, FEVER, Wizard of Wikipedia</w:t>
       </w:r>
     </w:p>
     <w:p>
@@ -5173,27 +4900,7 @@
           <w:szCs w:val="28"/>
           <w:lang w:val="en-GB"/>
         </w:rPr>
-        <w:t xml:space="preserve">The results indicate that </w:t>
-      </w:r>
-      <w:proofErr w:type="spellStart"/>
-      <w:r>
-        <w:rPr>
-          <w:rFonts w:ascii="Times New Roman" w:hAnsi="Times New Roman" w:cs="Times New Roman"/>
-          <w:sz w:val="28"/>
-          <w:szCs w:val="28"/>
-          <w:lang w:val="en-GB"/>
-        </w:rPr>
-        <w:t>eRAG</w:t>
-      </w:r>
-      <w:proofErr w:type="spellEnd"/>
-      <w:r>
-        <w:rPr>
-          <w:rFonts w:ascii="Times New Roman" w:hAnsi="Times New Roman" w:cs="Times New Roman"/>
-          <w:sz w:val="28"/>
-          <w:szCs w:val="28"/>
-          <w:lang w:val="en-GB"/>
-        </w:rPr>
-        <w:t xml:space="preserve"> achieves a significant improvement in correlation, ranging from 0.168 to 0.494 compared to baseline methods. </w:t>
+        <w:t xml:space="preserve">The results indicate that eRAG achieves a significant improvement in correlation, ranging from 0.168 to 0.494 compared to baseline methods. </w:t>
       </w:r>
     </w:p>
     <w:p>
@@ -5218,27 +4925,7 @@
           <w:szCs w:val="28"/>
           <w:lang w:val="en-GB"/>
         </w:rPr>
-        <w:t xml:space="preserve">Additionally, </w:t>
-      </w:r>
-      <w:proofErr w:type="spellStart"/>
-      <w:r>
-        <w:rPr>
-          <w:rFonts w:ascii="Times New Roman" w:hAnsi="Times New Roman" w:cs="Times New Roman"/>
-          <w:sz w:val="28"/>
-          <w:szCs w:val="28"/>
-          <w:lang w:val="en-GB"/>
-        </w:rPr>
-        <w:t>eRAG</w:t>
-      </w:r>
-      <w:proofErr w:type="spellEnd"/>
-      <w:r>
-        <w:rPr>
-          <w:rFonts w:ascii="Times New Roman" w:hAnsi="Times New Roman" w:cs="Times New Roman"/>
-          <w:sz w:val="28"/>
-          <w:szCs w:val="28"/>
-          <w:lang w:val="en-GB"/>
-        </w:rPr>
-        <w:t xml:space="preserve"> demonstrates substantial computational advantages, improving runtime and reducing GPU memory consumption by up to 50 times compared to end-to-end evaluation methods</w:t>
+        <w:t>Additionally, eRAG demonstrates substantial computational advantages, improving runtime and reducing GPU memory consumption by up to 50 times compared to end-to-end evaluation methods</w:t>
       </w:r>
     </w:p>
     <w:p>
@@ -5640,7 +5327,6 @@
           <w:lang w:val="en-US"/>
         </w:rPr>
       </w:pPr>
-      <w:proofErr w:type="spellStart"/>
       <w:r>
         <w:rPr>
           <w:rFonts w:ascii="Times New Roman" w:hAnsi="Times New Roman" w:cs="Times New Roman"/>
@@ -5652,7 +5338,6 @@
         </w:rPr>
         <w:t>TemporalQA</w:t>
       </w:r>
-      <w:proofErr w:type="spellEnd"/>
       <w:r>
         <w:rPr>
           <w:rFonts w:ascii="Times New Roman" w:hAnsi="Times New Roman" w:cs="Times New Roman"/>
@@ -5679,29 +5364,16 @@
           <w:lang w:val="en-US"/>
         </w:rPr>
       </w:pPr>
-      <w:proofErr w:type="spellStart"/>
-      <w:r>
-        <w:rPr>
-          <w:rFonts w:ascii="Times New Roman" w:hAnsi="Times New Roman" w:cs="Times New Roman"/>
-          <w:b/>
-          <w:bCs/>
-          <w:sz w:val="28"/>
-          <w:szCs w:val="28"/>
-          <w:lang w:val="en-GB"/>
-        </w:rPr>
-        <w:t>CommonsenseQA</w:t>
-      </w:r>
-      <w:proofErr w:type="spellEnd"/>
-      <w:r>
-        <w:rPr>
-          <w:rFonts w:ascii="Times New Roman" w:hAnsi="Times New Roman" w:cs="Times New Roman"/>
-          <w:b/>
-          <w:bCs/>
-          <w:sz w:val="28"/>
-          <w:szCs w:val="28"/>
-          <w:lang w:val="en-GB"/>
-        </w:rPr>
-        <w:t>:</w:t>
+      <w:r>
+        <w:rPr>
+          <w:rFonts w:ascii="Times New Roman" w:hAnsi="Times New Roman" w:cs="Times New Roman"/>
+          <w:b/>
+          <w:bCs/>
+          <w:sz w:val="28"/>
+          <w:szCs w:val="28"/>
+          <w:lang w:val="en-GB"/>
+        </w:rPr>
+        <w:t>CommonsenseQA:</w:t>
       </w:r>
       <w:r>
         <w:rPr>
@@ -5727,29 +5399,16 @@
           <w:lang w:val="en-US"/>
         </w:rPr>
       </w:pPr>
-      <w:proofErr w:type="spellStart"/>
-      <w:r>
-        <w:rPr>
-          <w:rFonts w:ascii="Times New Roman" w:hAnsi="Times New Roman" w:cs="Times New Roman"/>
-          <w:b/>
-          <w:bCs/>
-          <w:sz w:val="28"/>
-          <w:szCs w:val="28"/>
-          <w:lang w:val="en-GB"/>
-        </w:rPr>
-        <w:t>StrategyQA</w:t>
-      </w:r>
-      <w:proofErr w:type="spellEnd"/>
-      <w:r>
-        <w:rPr>
-          <w:rFonts w:ascii="Times New Roman" w:hAnsi="Times New Roman" w:cs="Times New Roman"/>
-          <w:b/>
-          <w:bCs/>
-          <w:sz w:val="28"/>
-          <w:szCs w:val="28"/>
-          <w:lang w:val="en-GB"/>
-        </w:rPr>
-        <w:t xml:space="preserve">: </w:t>
+      <w:r>
+        <w:rPr>
+          <w:rFonts w:ascii="Times New Roman" w:hAnsi="Times New Roman" w:cs="Times New Roman"/>
+          <w:b/>
+          <w:bCs/>
+          <w:sz w:val="28"/>
+          <w:szCs w:val="28"/>
+          <w:lang w:val="en-GB"/>
+        </w:rPr>
+        <w:t xml:space="preserve">StrategyQA: </w:t>
       </w:r>
       <w:r>
         <w:rPr>
@@ -5777,29 +5436,16 @@
           <w:lang w:val="en-US"/>
         </w:rPr>
       </w:pPr>
-      <w:proofErr w:type="spellStart"/>
-      <w:r>
-        <w:rPr>
-          <w:rFonts w:ascii="Times New Roman" w:hAnsi="Times New Roman" w:cs="Times New Roman"/>
-          <w:b/>
-          <w:bCs/>
-          <w:sz w:val="28"/>
-          <w:szCs w:val="28"/>
-          <w:lang w:val="en-GB"/>
-        </w:rPr>
-        <w:t>TabularQA</w:t>
-      </w:r>
-      <w:proofErr w:type="spellEnd"/>
-      <w:r>
-        <w:rPr>
-          <w:rFonts w:ascii="Times New Roman" w:hAnsi="Times New Roman" w:cs="Times New Roman"/>
-          <w:b/>
-          <w:bCs/>
-          <w:sz w:val="28"/>
-          <w:szCs w:val="28"/>
-          <w:lang w:val="en-GB"/>
-        </w:rPr>
-        <w:t xml:space="preserve">: </w:t>
+      <w:r>
+        <w:rPr>
+          <w:rFonts w:ascii="Times New Roman" w:hAnsi="Times New Roman" w:cs="Times New Roman"/>
+          <w:b/>
+          <w:bCs/>
+          <w:sz w:val="28"/>
+          <w:szCs w:val="28"/>
+          <w:lang w:val="en-GB"/>
+        </w:rPr>
+        <w:t xml:space="preserve">TabularQA: </w:t>
       </w:r>
       <w:r>
         <w:rPr>
@@ -5827,29 +5473,16 @@
           <w:lang w:val="en-US"/>
         </w:rPr>
       </w:pPr>
-      <w:proofErr w:type="spellStart"/>
-      <w:r>
-        <w:rPr>
-          <w:rFonts w:ascii="Times New Roman" w:hAnsi="Times New Roman" w:cs="Times New Roman"/>
-          <w:b/>
-          <w:bCs/>
-          <w:sz w:val="28"/>
-          <w:szCs w:val="28"/>
-          <w:lang w:val="en-GB"/>
-        </w:rPr>
-        <w:t>TruthfulQA</w:t>
-      </w:r>
-      <w:proofErr w:type="spellEnd"/>
-      <w:r>
-        <w:rPr>
-          <w:rFonts w:ascii="Times New Roman" w:hAnsi="Times New Roman" w:cs="Times New Roman"/>
-          <w:b/>
-          <w:bCs/>
-          <w:sz w:val="28"/>
-          <w:szCs w:val="28"/>
-          <w:lang w:val="en-GB"/>
-        </w:rPr>
-        <w:t xml:space="preserve">: </w:t>
+      <w:r>
+        <w:rPr>
+          <w:rFonts w:ascii="Times New Roman" w:hAnsi="Times New Roman" w:cs="Times New Roman"/>
+          <w:b/>
+          <w:bCs/>
+          <w:sz w:val="28"/>
+          <w:szCs w:val="28"/>
+          <w:lang w:val="en-GB"/>
+        </w:rPr>
+        <w:t xml:space="preserve">TruthfulQA: </w:t>
       </w:r>
       <w:r>
         <w:rPr>
@@ -6432,7 +6065,6 @@
           <w:lang w:val="en-US"/>
         </w:rPr>
       </w:pPr>
-      <w:proofErr w:type="spellStart"/>
       <w:r>
         <w:rPr>
           <w:rFonts w:ascii="Times New Roman" w:hAnsi="Times New Roman" w:cs="Times New Roman"/>
@@ -6444,7 +6076,6 @@
         </w:rPr>
         <w:t>GrailQA</w:t>
       </w:r>
-      <w:proofErr w:type="spellEnd"/>
     </w:p>
     <w:p>
       <w:pPr>
@@ -6463,7 +6094,6 @@
           <w:lang w:val="en-US"/>
         </w:rPr>
       </w:pPr>
-      <w:proofErr w:type="spellStart"/>
       <w:r>
         <w:rPr>
           <w:rFonts w:ascii="Times New Roman" w:hAnsi="Times New Roman" w:cs="Times New Roman"/>
@@ -6475,7 +6105,6 @@
         </w:rPr>
         <w:t>WebQSP</w:t>
       </w:r>
-      <w:proofErr w:type="spellEnd"/>
     </w:p>
     <w:p>
       <w:pPr>
@@ -6525,31 +6154,7 @@
           <w:szCs w:val="28"/>
           <w:lang w:val="en-GB"/>
         </w:rPr>
-        <w:t xml:space="preserve">Spider and </w:t>
-      </w:r>
-      <w:proofErr w:type="spellStart"/>
-      <w:r>
-        <w:rPr>
-          <w:rFonts w:ascii="Times New Roman" w:hAnsi="Times New Roman" w:cs="Times New Roman"/>
-          <w:b/>
-          <w:bCs/>
-          <w:sz w:val="28"/>
-          <w:szCs w:val="28"/>
-          <w:lang w:val="en-GB"/>
-        </w:rPr>
-        <w:t>WikiSQL</w:t>
-      </w:r>
-      <w:proofErr w:type="spellEnd"/>
-      <w:r>
-        <w:rPr>
-          <w:rFonts w:ascii="Times New Roman" w:hAnsi="Times New Roman" w:cs="Times New Roman"/>
-          <w:b/>
-          <w:bCs/>
-          <w:sz w:val="28"/>
-          <w:szCs w:val="28"/>
-          <w:lang w:val="en-GB"/>
-        </w:rPr>
-        <w:t>: Used for Database Question Answering (DBQA).</w:t>
+        <w:t>Spider and WikiSQL: Used for Database Question Answering (DBQA).</w:t>
       </w:r>
     </w:p>
     <w:p>
@@ -6642,27 +6247,7 @@
           <w:szCs w:val="28"/>
           <w:lang w:val="en-GB"/>
         </w:rPr>
-        <w:t xml:space="preserve">Generator: Predicts final logical forms by composing top-ranked primitives with various operations (e.g., select, </w:t>
-      </w:r>
-      <w:proofErr w:type="gramStart"/>
-      <w:r>
-        <w:rPr>
-          <w:rFonts w:ascii="Times New Roman" w:hAnsi="Times New Roman" w:cs="Times New Roman"/>
-          <w:sz w:val="28"/>
-          <w:szCs w:val="28"/>
-          <w:lang w:val="en-GB"/>
-        </w:rPr>
-        <w:t>where</w:t>
-      </w:r>
-      <w:proofErr w:type="gramEnd"/>
-      <w:r>
-        <w:rPr>
-          <w:rFonts w:ascii="Times New Roman" w:hAnsi="Times New Roman" w:cs="Times New Roman"/>
-          <w:sz w:val="28"/>
-          <w:szCs w:val="28"/>
-          <w:lang w:val="en-GB"/>
-        </w:rPr>
-        <w:t>, count).</w:t>
+        <w:t>Generator: Predicts final logical forms by composing top-ranked primitives with various operations (e.g., select, where, count).</w:t>
       </w:r>
       <w:r>
         <w:rPr>
@@ -6680,27 +6265,7 @@
           <w:szCs w:val="28"/>
           <w:lang w:val="en-GB"/>
         </w:rPr>
-        <w:t xml:space="preserve">Contrastive Primitive Ranker: Prunes the search space, enhancing the generator's ability to </w:t>
-      </w:r>
-      <w:proofErr w:type="gramStart"/>
-      <w:r>
-        <w:rPr>
-          <w:rFonts w:ascii="Times New Roman" w:hAnsi="Times New Roman" w:cs="Times New Roman"/>
-          <w:sz w:val="28"/>
-          <w:szCs w:val="28"/>
-          <w:lang w:val="en-GB"/>
-        </w:rPr>
-        <w:t>generalize.T</w:t>
-      </w:r>
-      <w:proofErr w:type="gramEnd"/>
-      <w:r>
-        <w:rPr>
-          <w:rFonts w:ascii="Times New Roman" w:hAnsi="Times New Roman" w:cs="Times New Roman"/>
-          <w:sz w:val="28"/>
-          <w:szCs w:val="28"/>
-          <w:lang w:val="en-GB"/>
-        </w:rPr>
-        <w:t>5 Model: The logical form generator is based on a T5 model, which is trained on the datasets to improve performance.</w:t>
+        <w:t>Contrastive Primitive Ranker: Prunes the search space, enhancing the generator's ability to generalize.T5 Model: The logical form generator is based on a T5 model, which is trained on the datasets to improve performance.</w:t>
       </w:r>
     </w:p>
     <w:p>
@@ -7249,25 +6814,14 @@
           <w:lang w:val="en-GB"/>
         </w:rPr>
       </w:pPr>
-      <w:proofErr w:type="spellStart"/>
-      <w:r>
-        <w:rPr>
-          <w:rFonts w:ascii="Times New Roman" w:hAnsi="Times New Roman" w:cs="Times New Roman"/>
-          <w:sz w:val="28"/>
-          <w:szCs w:val="28"/>
-          <w:lang w:val="en-GB"/>
-        </w:rPr>
-        <w:t>HotPotQA</w:t>
-      </w:r>
-      <w:proofErr w:type="spellEnd"/>
-      <w:r>
-        <w:rPr>
-          <w:rFonts w:ascii="Times New Roman" w:hAnsi="Times New Roman" w:cs="Times New Roman"/>
-          <w:sz w:val="28"/>
-          <w:szCs w:val="28"/>
-          <w:lang w:val="en-GB"/>
-        </w:rPr>
-        <w:t xml:space="preserve">  </w:t>
+      <w:r>
+        <w:rPr>
+          <w:rFonts w:ascii="Times New Roman" w:hAnsi="Times New Roman" w:cs="Times New Roman"/>
+          <w:sz w:val="28"/>
+          <w:szCs w:val="28"/>
+          <w:lang w:val="en-GB"/>
+        </w:rPr>
+        <w:t xml:space="preserve">HotPotQA  </w:t>
       </w:r>
     </w:p>
     <w:p>
@@ -7310,25 +6864,14 @@
           <w:lang w:val="en-GB"/>
         </w:rPr>
       </w:pPr>
-      <w:proofErr w:type="spellStart"/>
-      <w:r>
-        <w:rPr>
-          <w:rFonts w:ascii="Times New Roman" w:hAnsi="Times New Roman" w:cs="Times New Roman"/>
-          <w:sz w:val="28"/>
-          <w:szCs w:val="28"/>
-          <w:lang w:val="en-GB"/>
-        </w:rPr>
-        <w:t>MuSiQue</w:t>
-      </w:r>
-      <w:proofErr w:type="spellEnd"/>
-      <w:r>
-        <w:rPr>
-          <w:rFonts w:ascii="Times New Roman" w:hAnsi="Times New Roman" w:cs="Times New Roman"/>
-          <w:sz w:val="28"/>
-          <w:szCs w:val="28"/>
-          <w:lang w:val="en-GB"/>
-        </w:rPr>
-        <w:t xml:space="preserve">  </w:t>
+      <w:r>
+        <w:rPr>
+          <w:rFonts w:ascii="Times New Roman" w:hAnsi="Times New Roman" w:cs="Times New Roman"/>
+          <w:sz w:val="28"/>
+          <w:szCs w:val="28"/>
+          <w:lang w:val="en-GB"/>
+        </w:rPr>
+        <w:t xml:space="preserve">MuSiQue  </w:t>
       </w:r>
     </w:p>
     <w:p>
@@ -7346,7 +6889,6 @@
           <w:lang w:val="en-GB"/>
         </w:rPr>
       </w:pPr>
-      <w:proofErr w:type="spellStart"/>
       <w:r>
         <w:rPr>
           <w:rFonts w:ascii="Times New Roman" w:hAnsi="Times New Roman" w:cs="Times New Roman"/>
@@ -7356,7 +6898,6 @@
         </w:rPr>
         <w:t>Bamboogle</w:t>
       </w:r>
-      <w:proofErr w:type="spellEnd"/>
     </w:p>
     <w:p>
       <w:pPr>
@@ -7782,27 +7323,7 @@
           <w:lang w:val="en-GB"/>
         </w:rPr>
         <w:lastRenderedPageBreak/>
-        <w:t xml:space="preserve">The results highlight the effectiveness of the Indexed </w:t>
-      </w:r>
-      <w:proofErr w:type="spellStart"/>
-      <w:r>
-        <w:rPr>
-          <w:rFonts w:ascii="Times New Roman" w:hAnsi="Times New Roman" w:cs="Times New Roman"/>
-          <w:sz w:val="28"/>
-          <w:szCs w:val="28"/>
-          <w:lang w:val="en-GB"/>
-        </w:rPr>
-        <w:t>Wikicorpus</w:t>
-      </w:r>
-      <w:proofErr w:type="spellEnd"/>
-      <w:r>
-        <w:rPr>
-          <w:rFonts w:ascii="Times New Roman" w:hAnsi="Times New Roman" w:cs="Times New Roman"/>
-          <w:sz w:val="28"/>
-          <w:szCs w:val="28"/>
-          <w:lang w:val="en-GB"/>
-        </w:rPr>
-        <w:t xml:space="preserve"> and the retrieval component in enhancing QA performance.</w:t>
+        <w:t>The results highlight the effectiveness of the Indexed Wikicorpus and the retrieval component in enhancing QA performance.</w:t>
       </w:r>
     </w:p>
     <w:p>
@@ -7921,27 +7442,7 @@
           <w:szCs w:val="28"/>
           <w:lang w:val="en-GB"/>
         </w:rPr>
-        <w:t xml:space="preserve">Battling </w:t>
-      </w:r>
-      <w:proofErr w:type="spellStart"/>
-      <w:r>
-        <w:rPr>
-          <w:rFonts w:ascii="Times New Roman" w:hAnsi="Times New Roman" w:cs="Times New Roman"/>
-          <w:sz w:val="28"/>
-          <w:szCs w:val="28"/>
-          <w:lang w:val="en-GB"/>
-        </w:rPr>
-        <w:t>Botpoop</w:t>
-      </w:r>
-      <w:proofErr w:type="spellEnd"/>
-      <w:r>
-        <w:rPr>
-          <w:rFonts w:ascii="Times New Roman" w:hAnsi="Times New Roman" w:cs="Times New Roman"/>
-          <w:sz w:val="28"/>
-          <w:szCs w:val="28"/>
-          <w:lang w:val="en-GB"/>
-        </w:rPr>
-        <w:t xml:space="preserve"> using GenAI for Higher Education: A Study of a Retrieval Augmented Generation Chatbot’s Impact on Learning</w:t>
+        <w:t>Battling Botpoop using GenAI for Higher Education: A Study of a Retrieval Augmented Generation Chatbot’s Impact on Learning</w:t>
       </w:r>
     </w:p>
     <w:p>
@@ -7999,67 +7500,7 @@
           <w:szCs w:val="28"/>
           <w:lang w:val="en-GB"/>
         </w:rPr>
-        <w:t>The study addresses the issue of "</w:t>
-      </w:r>
-      <w:proofErr w:type="spellStart"/>
-      <w:r>
-        <w:rPr>
-          <w:rFonts w:ascii="Times New Roman" w:hAnsi="Times New Roman" w:cs="Times New Roman"/>
-          <w:sz w:val="28"/>
-          <w:szCs w:val="28"/>
-          <w:lang w:val="en-GB"/>
-        </w:rPr>
-        <w:t>Botpoop</w:t>
-      </w:r>
-      <w:proofErr w:type="spellEnd"/>
-      <w:r>
-        <w:rPr>
-          <w:rFonts w:ascii="Times New Roman" w:hAnsi="Times New Roman" w:cs="Times New Roman"/>
-          <w:sz w:val="28"/>
-          <w:szCs w:val="28"/>
-          <w:lang w:val="en-GB"/>
-        </w:rPr>
-        <w:t xml:space="preserve">," the generation of inaccurate or poor-quality information by GenAI chatbots in educational settings. It aims to improve the learning experience by developing a custom Singlish-speaking GenAI chatbot, Professor </w:t>
-      </w:r>
-      <w:proofErr w:type="spellStart"/>
-      <w:r>
-        <w:rPr>
-          <w:rFonts w:ascii="Times New Roman" w:hAnsi="Times New Roman" w:cs="Times New Roman"/>
-          <w:sz w:val="28"/>
-          <w:szCs w:val="28"/>
-          <w:lang w:val="en-GB"/>
-        </w:rPr>
-        <w:t>Leodar</w:t>
-      </w:r>
-      <w:proofErr w:type="spellEnd"/>
-      <w:r>
-        <w:rPr>
-          <w:rFonts w:ascii="Times New Roman" w:hAnsi="Times New Roman" w:cs="Times New Roman"/>
-          <w:sz w:val="28"/>
-          <w:szCs w:val="28"/>
-          <w:lang w:val="en-GB"/>
-        </w:rPr>
-        <w:t>, to reduce "</w:t>
-      </w:r>
-      <w:proofErr w:type="spellStart"/>
-      <w:r>
-        <w:rPr>
-          <w:rFonts w:ascii="Times New Roman" w:hAnsi="Times New Roman" w:cs="Times New Roman"/>
-          <w:sz w:val="28"/>
-          <w:szCs w:val="28"/>
-          <w:lang w:val="en-GB"/>
-        </w:rPr>
-        <w:t>Botpoop</w:t>
-      </w:r>
-      <w:proofErr w:type="spellEnd"/>
-      <w:r>
-        <w:rPr>
-          <w:rFonts w:ascii="Times New Roman" w:hAnsi="Times New Roman" w:cs="Times New Roman"/>
-          <w:sz w:val="28"/>
-          <w:szCs w:val="28"/>
-          <w:lang w:val="en-GB"/>
-        </w:rPr>
-        <w:t>" and enhance student learning, engagement, and exam preparedness.</w:t>
+        <w:t>The study addresses the issue of "Botpoop," the generation of inaccurate or poor-quality information by GenAI chatbots in educational settings. It aims to improve the learning experience by developing a custom Singlish-speaking GenAI chatbot, Professor Leodar, to reduce "Botpoop" and enhance student learning, engagement, and exam preparedness.</w:t>
       </w:r>
     </w:p>
     <w:p>
@@ -8125,27 +7566,7 @@
           <w:szCs w:val="28"/>
           <w:lang w:val="en-GB"/>
         </w:rPr>
-        <w:t xml:space="preserve">The knowledge base for Professor Leodar was built from various course materials, including lecture notes, </w:t>
-      </w:r>
-      <w:proofErr w:type="spellStart"/>
-      <w:r>
-        <w:rPr>
-          <w:rFonts w:ascii="Times New Roman" w:hAnsi="Times New Roman" w:cs="Times New Roman"/>
-          <w:sz w:val="28"/>
-          <w:szCs w:val="28"/>
-          <w:lang w:val="en-GB"/>
-        </w:rPr>
-        <w:t>Jupyter</w:t>
-      </w:r>
-      <w:proofErr w:type="spellEnd"/>
-      <w:r>
-        <w:rPr>
-          <w:rFonts w:ascii="Times New Roman" w:hAnsi="Times New Roman" w:cs="Times New Roman"/>
-          <w:sz w:val="28"/>
-          <w:szCs w:val="28"/>
-          <w:lang w:val="en-GB"/>
-        </w:rPr>
-        <w:t xml:space="preserve"> notebooks, domain-specific textbooks, and real-time data updates from the "MS0003: Introduction to Data Science and Artificial Intelligence" course at Nanyang Technological University.</w:t>
+        <w:t>The knowledge base for Professor Leodar was built from various course materials, including lecture notes, Jupyter notebooks, domain-specific textbooks, and real-time data updates from the "MS0003: Introduction to Data Science and Artificial Intelligence" course at Nanyang Technological University.</w:t>
       </w:r>
     </w:p>
     <w:p>
@@ -8219,27 +7640,7 @@
           <w:szCs w:val="28"/>
           <w:lang w:val="en-GB"/>
         </w:rPr>
-        <w:t xml:space="preserve">A mixed-methods approach, combining analytics, surveys, and focus group discussions, was used to evaluate the chatbot's impact on student learning. The chatbot's responses were generated using </w:t>
-      </w:r>
-      <w:proofErr w:type="spellStart"/>
-      <w:r>
-        <w:rPr>
-          <w:rFonts w:ascii="Times New Roman" w:hAnsi="Times New Roman" w:cs="Times New Roman"/>
-          <w:sz w:val="28"/>
-          <w:szCs w:val="28"/>
-          <w:lang w:val="en-GB"/>
-        </w:rPr>
-        <w:t>Anthropic’s</w:t>
-      </w:r>
-      <w:proofErr w:type="spellEnd"/>
-      <w:r>
-        <w:rPr>
-          <w:rFonts w:ascii="Times New Roman" w:hAnsi="Times New Roman" w:cs="Times New Roman"/>
-          <w:sz w:val="28"/>
-          <w:szCs w:val="28"/>
-          <w:lang w:val="en-GB"/>
-        </w:rPr>
-        <w:t xml:space="preserve"> Claude 3 model.</w:t>
+        <w:t>A mixed-methods approach, combining analytics, surveys, and focus group discussions, was used to evaluate the chatbot's impact on student learning. The chatbot's responses were generated using Anthropic’s Claude 3 model.</w:t>
       </w:r>
     </w:p>
     <w:p>
@@ -8883,25 +8284,14 @@
           <w:lang w:val="en-US"/>
         </w:rPr>
       </w:pPr>
-      <w:proofErr w:type="spellStart"/>
-      <w:r>
-        <w:rPr>
-          <w:rFonts w:ascii="Times New Roman" w:hAnsi="Times New Roman" w:cs="Times New Roman"/>
-          <w:sz w:val="28"/>
-          <w:szCs w:val="28"/>
-          <w:lang w:val="en-GB"/>
-        </w:rPr>
-        <w:t>Addionally</w:t>
-      </w:r>
-      <w:proofErr w:type="spellEnd"/>
-      <w:r>
-        <w:rPr>
-          <w:rFonts w:ascii="Times New Roman" w:hAnsi="Times New Roman" w:cs="Times New Roman"/>
-          <w:sz w:val="28"/>
-          <w:szCs w:val="28"/>
-          <w:lang w:val="en-GB"/>
-        </w:rPr>
-        <w:t>, the proposed model is tested with two different multimodal large language models (LLMs), specifically Open-AI and Gemini, to assess its adaptability and effectiveness in different scenarios.</w:t>
+      <w:r>
+        <w:rPr>
+          <w:rFonts w:ascii="Times New Roman" w:hAnsi="Times New Roman" w:cs="Times New Roman"/>
+          <w:sz w:val="28"/>
+          <w:szCs w:val="28"/>
+          <w:lang w:val="en-GB"/>
+        </w:rPr>
+        <w:t>Addionally, the proposed model is tested with two different multimodal large language models (LLMs), specifically Open-AI and Gemini, to assess its adaptability and effectiveness in different scenarios.</w:t>
       </w:r>
     </w:p>
     <w:p>
@@ -9815,19 +9205,7 @@
           <w:szCs w:val="28"/>
           <w:lang w:val="en-US"/>
         </w:rPr>
-        <w:t xml:space="preserve"> </w:t>
-      </w:r>
-      <w:proofErr w:type="gramStart"/>
-      <w:r>
-        <w:rPr>
-          <w:rFonts w:ascii="Times New Roman" w:hAnsi="Times New Roman" w:cs="Times New Roman"/>
-          <w:b/>
-          <w:bCs/>
-          <w:sz w:val="28"/>
-          <w:szCs w:val="28"/>
-          <w:lang w:val="en-US"/>
-        </w:rPr>
-        <w:t>4</w:t>
+        <w:t xml:space="preserve"> 4</w:t>
       </w:r>
       <w:r>
         <w:rPr>
@@ -9856,7 +9234,6 @@
         </w:rPr>
         <w:t>October</w:t>
       </w:r>
-      <w:proofErr w:type="gramEnd"/>
       <w:r>
         <w:rPr>
           <w:rFonts w:ascii="Times New Roman" w:hAnsi="Times New Roman" w:cs="Times New Roman"/>
@@ -9903,27 +9280,15 @@
         </w:rPr>
         <w:t xml:space="preserve">: </w:t>
       </w:r>
-      <w:proofErr w:type="spellStart"/>
-      <w:r>
-        <w:rPr>
-          <w:rFonts w:ascii="Times New Roman" w:hAnsi="Times New Roman" w:cs="Times New Roman"/>
-          <w:b/>
-          <w:bCs/>
-          <w:sz w:val="28"/>
-          <w:szCs w:val="28"/>
-        </w:rPr>
-        <w:t>Resspar</w:t>
-      </w:r>
-      <w:proofErr w:type="spellEnd"/>
-      <w:r>
-        <w:rPr>
-          <w:rFonts w:ascii="Times New Roman" w:hAnsi="Times New Roman" w:cs="Times New Roman"/>
-          <w:b/>
-          <w:bCs/>
-          <w:sz w:val="28"/>
-          <w:szCs w:val="28"/>
-        </w:rPr>
-        <w:t>: AI-Driven Resume Parsing and Recruitment System using NLP and Generative AI</w:t>
+      <w:r>
+        <w:rPr>
+          <w:rFonts w:ascii="Times New Roman" w:hAnsi="Times New Roman" w:cs="Times New Roman"/>
+          <w:b/>
+          <w:bCs/>
+          <w:sz w:val="28"/>
+          <w:szCs w:val="28"/>
+        </w:rPr>
+        <w:t>Resspar: AI-Driven Resume Parsing and Recruitment System using NLP and Generative AI</w:t>
       </w:r>
     </w:p>
     <w:p>
@@ -9963,25 +9328,7 @@
           <w:sz w:val="28"/>
           <w:szCs w:val="28"/>
         </w:rPr>
-        <w:t>Develop a web-based resume parsing and recruitment system, "</w:t>
-      </w:r>
-      <w:proofErr w:type="spellStart"/>
-      <w:r>
-        <w:rPr>
-          <w:rFonts w:ascii="Times New Roman" w:hAnsi="Times New Roman" w:cs="Times New Roman"/>
-          <w:sz w:val="28"/>
-          <w:szCs w:val="28"/>
-        </w:rPr>
-        <w:t>Resspar</w:t>
-      </w:r>
-      <w:proofErr w:type="spellEnd"/>
-      <w:r>
-        <w:rPr>
-          <w:rFonts w:ascii="Times New Roman" w:hAnsi="Times New Roman" w:cs="Times New Roman"/>
-          <w:sz w:val="28"/>
-          <w:szCs w:val="28"/>
-        </w:rPr>
-        <w:t>," that leverages NLP, Generative AI, and prompt engineering to streamline candidate selection processes for recruiters. The system should allow users to upload resumes in PDF format, parse relevant data such as names, emails, phone numbers, and skills using AI-driven algorithms, and store extracted information in a structured SQLite database for efficient retrieval and filtering.</w:t>
+        <w:t>Develop a web-based resume parsing and recruitment system, "Resspar," that leverages NLP, Generative AI, and prompt engineering to streamline candidate selection processes for recruiters. The system should allow users to upload resumes in PDF format, parse relevant data such as names, emails, phone numbers, and skills using AI-driven algorithms, and store extracted information in a structured SQLite database for efficient retrieval and filtering.</w:t>
       </w:r>
     </w:p>
     <w:p>
@@ -10197,43 +9544,7 @@
           <w:sz w:val="28"/>
           <w:szCs w:val="28"/>
         </w:rPr>
-        <w:t xml:space="preserve">: </w:t>
-      </w:r>
-      <w:proofErr w:type="spellStart"/>
-      <w:r>
-        <w:rPr>
-          <w:rFonts w:ascii="Times New Roman" w:hAnsi="Times New Roman" w:cs="Times New Roman"/>
-          <w:sz w:val="28"/>
-          <w:szCs w:val="28"/>
-        </w:rPr>
-        <w:t>Resspar</w:t>
-      </w:r>
-      <w:proofErr w:type="spellEnd"/>
-      <w:r>
-        <w:rPr>
-          <w:rFonts w:ascii="Times New Roman" w:hAnsi="Times New Roman" w:cs="Times New Roman"/>
-          <w:sz w:val="28"/>
-          <w:szCs w:val="28"/>
-        </w:rPr>
-        <w:t xml:space="preserve"> leverages NLP techniques to </w:t>
-      </w:r>
-      <w:proofErr w:type="spellStart"/>
-      <w:r>
-        <w:rPr>
-          <w:rFonts w:ascii="Times New Roman" w:hAnsi="Times New Roman" w:cs="Times New Roman"/>
-          <w:sz w:val="28"/>
-          <w:szCs w:val="28"/>
-        </w:rPr>
-        <w:t>analyze</w:t>
-      </w:r>
-      <w:proofErr w:type="spellEnd"/>
-      <w:r>
-        <w:rPr>
-          <w:rFonts w:ascii="Times New Roman" w:hAnsi="Times New Roman" w:cs="Times New Roman"/>
-          <w:sz w:val="28"/>
-          <w:szCs w:val="28"/>
-        </w:rPr>
-        <w:t xml:space="preserve"> and understand the content of resumes. </w:t>
+        <w:t xml:space="preserve">: Resspar leverages NLP techniques to analyze and understand the content of resumes. </w:t>
       </w:r>
     </w:p>
     <w:p>
@@ -10329,25 +9640,7 @@
           <w:sz w:val="28"/>
           <w:szCs w:val="28"/>
         </w:rPr>
-        <w:t xml:space="preserve">: </w:t>
-      </w:r>
-      <w:proofErr w:type="spellStart"/>
-      <w:r>
-        <w:rPr>
-          <w:rFonts w:ascii="Times New Roman" w:hAnsi="Times New Roman" w:cs="Times New Roman"/>
-          <w:sz w:val="28"/>
-          <w:szCs w:val="28"/>
-        </w:rPr>
-        <w:t>Resspar</w:t>
-      </w:r>
-      <w:proofErr w:type="spellEnd"/>
-      <w:r>
-        <w:rPr>
-          <w:rFonts w:ascii="Times New Roman" w:hAnsi="Times New Roman" w:cs="Times New Roman"/>
-          <w:sz w:val="28"/>
-          <w:szCs w:val="28"/>
-        </w:rPr>
-        <w:t xml:space="preserve"> employs SQLite as its database management system to securely store parsed data. </w:t>
+        <w:t xml:space="preserve">: Resspar employs SQLite as its database management system to securely store parsed data. </w:t>
       </w:r>
     </w:p>
     <w:p>
@@ -10412,25 +9705,7 @@
           <w:sz w:val="28"/>
           <w:szCs w:val="28"/>
         </w:rPr>
-        <w:t xml:space="preserve">: </w:t>
-      </w:r>
-      <w:proofErr w:type="spellStart"/>
-      <w:r>
-        <w:rPr>
-          <w:rFonts w:ascii="Times New Roman" w:hAnsi="Times New Roman" w:cs="Times New Roman"/>
-          <w:sz w:val="28"/>
-          <w:szCs w:val="28"/>
-        </w:rPr>
-        <w:t>Resspar</w:t>
-      </w:r>
-      <w:proofErr w:type="spellEnd"/>
-      <w:r>
-        <w:rPr>
-          <w:rFonts w:ascii="Times New Roman" w:hAnsi="Times New Roman" w:cs="Times New Roman"/>
-          <w:sz w:val="28"/>
-          <w:szCs w:val="28"/>
-        </w:rPr>
-        <w:t xml:space="preserve"> incorporates security measures such as password hashing techniques to protect user authentication data</w:t>
+        <w:t>: Resspar incorporates security measures such as password hashing techniques to protect user authentication data</w:t>
       </w:r>
     </w:p>
     <w:p>
@@ -10755,7 +10030,7 @@
           <w:lang w:val="en-GB"/>
         </w:rPr>
         <w:tab/>
-        <w:t>Investigate how RAG systems can use real-time industry trends, psychometric analysis, and :individual user profiles.</w:t>
+        <w:t>Investigate how RAG systems can use real-time industry trends, psychometric analysis, and individual user profiles.</w:t>
       </w:r>
       <w:r>
         <w:rPr>
@@ -12379,37 +11654,12 @@
           <w:sz w:val="27"/>
         </w:rPr>
       </w:pPr>
-      <w:proofErr w:type="gramStart"/>
       <w:r>
         <w:rPr>
           <w:rFonts w:ascii="Times New Roman" w:hAnsi="Times New Roman" w:cs="Times New Roman"/>
           <w:sz w:val="27"/>
         </w:rPr>
-        <w:t>1.1.2  KB</w:t>
-      </w:r>
-      <w:proofErr w:type="gramEnd"/>
-      <w:r>
-        <w:rPr>
-          <w:rFonts w:ascii="Times New Roman" w:hAnsi="Times New Roman" w:cs="Times New Roman"/>
-          <w:sz w:val="27"/>
-        </w:rPr>
-        <w:t xml:space="preserve">2: LinkedIn Job Scraping Module- Current job postings scraped from the </w:t>
-      </w:r>
-      <w:proofErr w:type="spellStart"/>
-      <w:r>
-        <w:rPr>
-          <w:rFonts w:ascii="Times New Roman" w:hAnsi="Times New Roman" w:cs="Times New Roman"/>
-          <w:sz w:val="27"/>
-        </w:rPr>
-        <w:t>Arbeitnow</w:t>
-      </w:r>
-      <w:proofErr w:type="spellEnd"/>
-      <w:r>
-        <w:rPr>
-          <w:rFonts w:ascii="Times New Roman" w:hAnsi="Times New Roman" w:cs="Times New Roman"/>
-          <w:sz w:val="27"/>
-        </w:rPr>
-        <w:t xml:space="preserve"> API based on relevant job titles.</w:t>
+        <w:t>1.1.2  KB2: LinkedIn Job Scraping Module- Current job postings scraped from the Arbeitnow API based on relevant job titles.</w:t>
       </w:r>
     </w:p>
     <w:p>
@@ -12457,21 +11707,12 @@
           <w:sz w:val="27"/>
         </w:rPr>
       </w:pPr>
-      <w:proofErr w:type="gramStart"/>
       <w:r>
         <w:rPr>
           <w:rFonts w:ascii="Times New Roman" w:hAnsi="Times New Roman" w:cs="Times New Roman"/>
           <w:sz w:val="27"/>
         </w:rPr>
-        <w:t>1.2.2  Keyword</w:t>
-      </w:r>
-      <w:proofErr w:type="gramEnd"/>
-      <w:r>
-        <w:rPr>
-          <w:rFonts w:ascii="Times New Roman" w:hAnsi="Times New Roman" w:cs="Times New Roman"/>
-          <w:sz w:val="27"/>
-        </w:rPr>
-        <w:t xml:space="preserve"> Extraction Module: Identifies essential skills and keywords from user data using Natural Language Processing (NLP) techniques.</w:t>
+        <w:t>1.2.2  Keyword Extraction Module: Identifies essential skills and keywords from user data using Natural Language Processing (NLP) techniques.</w:t>
       </w:r>
     </w:p>
     <w:p>
@@ -12540,23 +11781,7 @@
           <w:rFonts w:ascii="Times New Roman" w:hAnsi="Times New Roman" w:cs="Times New Roman"/>
           <w:sz w:val="27"/>
         </w:rPr>
-        <w:t xml:space="preserve">1.2.5 Scraping Module: Retrieves job postings from the </w:t>
-      </w:r>
-      <w:proofErr w:type="spellStart"/>
-      <w:r>
-        <w:rPr>
-          <w:rFonts w:ascii="Times New Roman" w:hAnsi="Times New Roman" w:cs="Times New Roman"/>
-          <w:sz w:val="27"/>
-        </w:rPr>
-        <w:t>Arbeitnow</w:t>
-      </w:r>
-      <w:proofErr w:type="spellEnd"/>
-      <w:r>
-        <w:rPr>
-          <w:rFonts w:ascii="Times New Roman" w:hAnsi="Times New Roman" w:cs="Times New Roman"/>
-          <w:sz w:val="27"/>
-        </w:rPr>
-        <w:t xml:space="preserve"> API for top-ranked job titles.</w:t>
+        <w:t>1.2.5 Scraping Module: Retrieves job postings from the Arbeitnow API for top-ranked job titles.</w:t>
       </w:r>
     </w:p>
     <w:p>
@@ -12607,23 +11832,7 @@
           <w:rFonts w:ascii="Times New Roman" w:hAnsi="Times New Roman" w:cs="Times New Roman"/>
           <w:sz w:val="27"/>
         </w:rPr>
-        <w:t xml:space="preserve">1.2.8 Unsupervised Clustering Module: Performs topic </w:t>
-      </w:r>
-      <w:proofErr w:type="spellStart"/>
-      <w:r>
-        <w:rPr>
-          <w:rFonts w:ascii="Times New Roman" w:hAnsi="Times New Roman" w:cs="Times New Roman"/>
-          <w:sz w:val="27"/>
-        </w:rPr>
-        <w:t>modeling</w:t>
-      </w:r>
-      <w:proofErr w:type="spellEnd"/>
-      <w:r>
-        <w:rPr>
-          <w:rFonts w:ascii="Times New Roman" w:hAnsi="Times New Roman" w:cs="Times New Roman"/>
-          <w:sz w:val="27"/>
-        </w:rPr>
-        <w:t xml:space="preserve"> on O*NET occupation descriptions to uncover underlying themes.</w:t>
+        <w:t>1.2.8 Unsupervised Clustering Module: Performs topic modeling on O*NET occupation descriptions to uncover underlying themes.</w:t>
       </w:r>
     </w:p>
     <w:p>
@@ -12688,21 +11897,12 @@
           <w:sz w:val="27"/>
         </w:rPr>
       </w:pPr>
-      <w:proofErr w:type="gramStart"/>
       <w:r>
         <w:rPr>
           <w:rFonts w:ascii="Times New Roman" w:hAnsi="Times New Roman" w:cs="Times New Roman"/>
           <w:sz w:val="27"/>
         </w:rPr>
-        <w:t>1.3.2  Set</w:t>
-      </w:r>
-      <w:proofErr w:type="gramEnd"/>
-      <w:r>
-        <w:rPr>
-          <w:rFonts w:ascii="Times New Roman" w:hAnsi="Times New Roman" w:cs="Times New Roman"/>
-          <w:sz w:val="27"/>
-        </w:rPr>
-        <w:t xml:space="preserve"> Criteria for keyword relevance and match scores.</w:t>
+        <w:t>1.3.2  Set Criteria for keyword relevance and match scores.</w:t>
       </w:r>
     </w:p>
     <w:p>
@@ -12736,39 +11936,7 @@
           <w:rFonts w:ascii="Times New Roman" w:hAnsi="Times New Roman" w:cs="Times New Roman"/>
           <w:sz w:val="27"/>
         </w:rPr>
-        <w:t xml:space="preserve">1.3.4 Set LDA </w:t>
-      </w:r>
-      <w:proofErr w:type="spellStart"/>
-      <w:r>
-        <w:rPr>
-          <w:rFonts w:ascii="Times New Roman" w:hAnsi="Times New Roman" w:cs="Times New Roman"/>
-          <w:sz w:val="27"/>
-        </w:rPr>
-        <w:t>paramteters</w:t>
-      </w:r>
-      <w:proofErr w:type="spellEnd"/>
-      <w:r>
-        <w:rPr>
-          <w:rFonts w:ascii="Times New Roman" w:hAnsi="Times New Roman" w:cs="Times New Roman"/>
-          <w:sz w:val="27"/>
-        </w:rPr>
-        <w:t xml:space="preserve"> for topic </w:t>
-      </w:r>
-      <w:proofErr w:type="spellStart"/>
-      <w:r>
-        <w:rPr>
-          <w:rFonts w:ascii="Times New Roman" w:hAnsi="Times New Roman" w:cs="Times New Roman"/>
-          <w:sz w:val="27"/>
-        </w:rPr>
-        <w:t>modeling</w:t>
-      </w:r>
-      <w:proofErr w:type="spellEnd"/>
-      <w:r>
-        <w:rPr>
-          <w:rFonts w:ascii="Times New Roman" w:hAnsi="Times New Roman" w:cs="Times New Roman"/>
-          <w:sz w:val="27"/>
-        </w:rPr>
-        <w:t xml:space="preserve"> (e.g., number of topics, iterations). </w:t>
+        <w:t xml:space="preserve">1.3.4 Set LDA paramteters for topic modeling (e.g., number of topics, iterations). </w:t>
       </w:r>
     </w:p>
     <w:p>
@@ -12804,39 +11972,7 @@
           <w:rFonts w:ascii="Times New Roman" w:hAnsi="Times New Roman" w:cs="Times New Roman"/>
           <w:sz w:val="27"/>
         </w:rPr>
-        <w:t xml:space="preserve">1.4.1 Load </w:t>
-      </w:r>
-      <w:proofErr w:type="spellStart"/>
-      <w:r>
-        <w:rPr>
-          <w:rFonts w:ascii="Times New Roman" w:hAnsi="Times New Roman" w:cs="Times New Roman"/>
-          <w:sz w:val="27"/>
-        </w:rPr>
-        <w:t>spaCy</w:t>
-      </w:r>
-      <w:proofErr w:type="spellEnd"/>
-      <w:r>
-        <w:rPr>
-          <w:rFonts w:ascii="Times New Roman" w:hAnsi="Times New Roman" w:cs="Times New Roman"/>
-          <w:sz w:val="27"/>
-        </w:rPr>
-        <w:t xml:space="preserve"> </w:t>
-      </w:r>
-      <w:proofErr w:type="gramStart"/>
-      <w:r>
-        <w:rPr>
-          <w:rFonts w:ascii="Times New Roman" w:hAnsi="Times New Roman" w:cs="Times New Roman"/>
-          <w:sz w:val="27"/>
-        </w:rPr>
-        <w:t>For</w:t>
-      </w:r>
-      <w:proofErr w:type="gramEnd"/>
-      <w:r>
-        <w:rPr>
-          <w:rFonts w:ascii="Times New Roman" w:hAnsi="Times New Roman" w:cs="Times New Roman"/>
-          <w:sz w:val="27"/>
-        </w:rPr>
-        <w:t xml:space="preserve"> skill extraction.</w:t>
+        <w:t>1.4.1 Load spaCy For skill extraction.</w:t>
       </w:r>
     </w:p>
     <w:p>
@@ -12853,23 +11989,7 @@
           <w:rFonts w:ascii="Times New Roman" w:hAnsi="Times New Roman" w:cs="Times New Roman"/>
           <w:sz w:val="27"/>
         </w:rPr>
-        <w:t xml:space="preserve">1.4.2 Load </w:t>
-      </w:r>
-      <w:proofErr w:type="spellStart"/>
-      <w:r>
-        <w:rPr>
-          <w:rFonts w:ascii="Times New Roman" w:hAnsi="Times New Roman" w:cs="Times New Roman"/>
-          <w:sz w:val="27"/>
-        </w:rPr>
-        <w:t>SentenceTransformers</w:t>
-      </w:r>
-      <w:proofErr w:type="spellEnd"/>
-      <w:r>
-        <w:rPr>
-          <w:rFonts w:ascii="Times New Roman" w:hAnsi="Times New Roman" w:cs="Times New Roman"/>
-          <w:sz w:val="27"/>
-        </w:rPr>
-        <w:t xml:space="preserve"> for generating semantic embeddings.</w:t>
+        <w:t>1.4.2 Load SentenceTransformers for generating semantic embeddings.</w:t>
       </w:r>
     </w:p>
     <w:p>
@@ -12887,23 +12007,7 @@
           <w:sz w:val="27"/>
         </w:rPr>
         <w:lastRenderedPageBreak/>
-        <w:t xml:space="preserve">1.4.2 Load </w:t>
-      </w:r>
-      <w:proofErr w:type="spellStart"/>
-      <w:r>
-        <w:rPr>
-          <w:rFonts w:ascii="Times New Roman" w:hAnsi="Times New Roman" w:cs="Times New Roman"/>
-          <w:sz w:val="27"/>
-        </w:rPr>
-        <w:t>LDAModel</w:t>
-      </w:r>
-      <w:proofErr w:type="spellEnd"/>
-      <w:r>
-        <w:rPr>
-          <w:rFonts w:ascii="Times New Roman" w:hAnsi="Times New Roman" w:cs="Times New Roman"/>
-          <w:sz w:val="27"/>
-        </w:rPr>
-        <w:t xml:space="preserve"> for unsupervised clustering on O*NET data.</w:t>
+        <w:t>1.4.2 Load LDAModel for unsupervised clustering on O*NET data.</w:t>
       </w:r>
     </w:p>
     <w:p>
@@ -13313,23 +12417,7 @@
           <w:rFonts w:ascii="Times New Roman" w:hAnsi="Times New Roman" w:cs="Times New Roman"/>
           <w:sz w:val="27"/>
         </w:rPr>
-        <w:t xml:space="preserve">4.1.1 Use the Similarity Search Module to generate semantic embeddings for user skills using the </w:t>
-      </w:r>
-      <w:proofErr w:type="spellStart"/>
-      <w:r>
-        <w:rPr>
-          <w:rFonts w:ascii="Times New Roman" w:hAnsi="Times New Roman" w:cs="Times New Roman"/>
-          <w:sz w:val="27"/>
-        </w:rPr>
-        <w:t>SentenceTransformer</w:t>
-      </w:r>
-      <w:proofErr w:type="spellEnd"/>
-      <w:r>
-        <w:rPr>
-          <w:rFonts w:ascii="Times New Roman" w:hAnsi="Times New Roman" w:cs="Times New Roman"/>
-          <w:sz w:val="27"/>
-        </w:rPr>
-        <w:t xml:space="preserve"> model.</w:t>
+        <w:t>4.1.1 Use the Similarity Search Module to generate semantic embeddings for user skills using the SentenceTransformer model.</w:t>
       </w:r>
     </w:p>
     <w:p>
@@ -13453,25 +12541,99 @@
           <w:color w:val="auto"/>
           <w:sz w:val="27"/>
         </w:rPr>
-        <w:t xml:space="preserve">4.4 Select </w:t>
-      </w:r>
-      <w:proofErr w:type="spellStart"/>
-      <w:r>
+        <w:t>4.4 Select Top_N_Jobs:</w:t>
+      </w:r>
+    </w:p>
+    <w:p>
+      <w:pPr>
+        <w:spacing w:line="360" w:lineRule="auto"/>
+        <w:ind w:firstLine="720"/>
+        <w:rPr>
+          <w:rFonts w:ascii="Times New Roman" w:hAnsi="Times New Roman" w:cs="Times New Roman"/>
+          <w:sz w:val="27"/>
+        </w:rPr>
+      </w:pPr>
+      <w:r>
+        <w:rPr>
+          <w:rFonts w:ascii="Times New Roman" w:hAnsi="Times New Roman" w:cs="Times New Roman"/>
+          <w:sz w:val="27"/>
+        </w:rPr>
+        <w:t>4.4.1 Choose the top N most relevant jobs for further processing.</w:t>
+      </w:r>
+    </w:p>
+    <w:p>
+      <w:pPr>
+        <w:pStyle w:val="Heading2"/>
+        <w:spacing w:line="360" w:lineRule="auto"/>
         <w:rPr>
           <w:rFonts w:ascii="Times New Roman" w:hAnsi="Times New Roman" w:cs="Times New Roman"/>
           <w:color w:val="auto"/>
           <w:sz w:val="27"/>
         </w:rPr>
-        <w:t>Top_N_Jobs</w:t>
-      </w:r>
-      <w:proofErr w:type="spellEnd"/>
+      </w:pPr>
       <w:r>
         <w:rPr>
           <w:rFonts w:ascii="Times New Roman" w:hAnsi="Times New Roman" w:cs="Times New Roman"/>
           <w:color w:val="auto"/>
           <w:sz w:val="27"/>
         </w:rPr>
-        <w:t>:</w:t>
+        <w:t>5. Job Scraping from LinkedIn (KB2)</w:t>
+      </w:r>
+    </w:p>
+    <w:p>
+      <w:pPr>
+        <w:pStyle w:val="Heading3"/>
+        <w:spacing w:line="360" w:lineRule="auto"/>
+        <w:rPr>
+          <w:rFonts w:ascii="Times New Roman" w:hAnsi="Times New Roman" w:cs="Times New Roman"/>
+          <w:color w:val="auto"/>
+          <w:sz w:val="27"/>
+        </w:rPr>
+      </w:pPr>
+      <w:r>
+        <w:rPr>
+          <w:rFonts w:ascii="Times New Roman" w:hAnsi="Times New Roman" w:cs="Times New Roman"/>
+          <w:color w:val="auto"/>
+          <w:sz w:val="27"/>
+        </w:rPr>
+        <w:t>5.1 Configure Scraping Parameters:</w:t>
+      </w:r>
+    </w:p>
+    <w:p>
+      <w:pPr>
+        <w:spacing w:line="360" w:lineRule="auto"/>
+        <w:ind w:left="720"/>
+        <w:rPr>
+          <w:rFonts w:ascii="Times New Roman" w:hAnsi="Times New Roman" w:cs="Times New Roman"/>
+          <w:sz w:val="27"/>
+        </w:rPr>
+      </w:pPr>
+      <w:r>
+        <w:rPr>
+          <w:rFonts w:ascii="Times New Roman" w:hAnsi="Times New Roman" w:cs="Times New Roman"/>
+          <w:sz w:val="27"/>
+        </w:rPr>
+        <w:t>5.1.1 Set search criteria based on the selected top job titles, including location preferences and job type.</w:t>
+      </w:r>
+    </w:p>
+    <w:p>
+      <w:pPr>
+        <w:pStyle w:val="Heading3"/>
+        <w:spacing w:line="360" w:lineRule="auto"/>
+        <w:rPr>
+          <w:rFonts w:ascii="Times New Roman" w:hAnsi="Times New Roman" w:cs="Times New Roman"/>
+          <w:color w:val="auto"/>
+          <w:sz w:val="27"/>
+        </w:rPr>
+      </w:pPr>
+      <w:r>
+        <w:rPr>
+          <w:rFonts w:ascii="Times New Roman" w:hAnsi="Times New Roman" w:cs="Times New Roman"/>
+          <w:color w:val="auto"/>
+          <w:sz w:val="27"/>
+        </w:rPr>
+        <w:lastRenderedPageBreak/>
+        <w:t>5.2 Execute Scraping:</w:t>
       </w:r>
     </w:p>
     <w:p>
@@ -13488,7 +12650,43 @@
           <w:rFonts w:ascii="Times New Roman" w:hAnsi="Times New Roman" w:cs="Times New Roman"/>
           <w:sz w:val="27"/>
         </w:rPr>
-        <w:t>4.4.1 Choose the top N most relevant jobs for further processing.</w:t>
+        <w:t>5.2.1 Collect current job postings from LinkedIn by searching the top job titles.</w:t>
+      </w:r>
+    </w:p>
+    <w:p>
+      <w:pPr>
+        <w:pStyle w:val="Heading3"/>
+        <w:spacing w:line="360" w:lineRule="auto"/>
+        <w:rPr>
+          <w:rFonts w:ascii="Times New Roman" w:hAnsi="Times New Roman" w:cs="Times New Roman"/>
+          <w:color w:val="auto"/>
+          <w:sz w:val="27"/>
+        </w:rPr>
+      </w:pPr>
+      <w:r>
+        <w:rPr>
+          <w:rFonts w:ascii="Times New Roman" w:hAnsi="Times New Roman" w:cs="Times New Roman"/>
+          <w:color w:val="auto"/>
+          <w:sz w:val="27"/>
+        </w:rPr>
+        <w:t>5.3 Aggregate Job Postings:</w:t>
+      </w:r>
+    </w:p>
+    <w:p>
+      <w:pPr>
+        <w:spacing w:line="360" w:lineRule="auto"/>
+        <w:ind w:left="720"/>
+        <w:rPr>
+          <w:rFonts w:ascii="Times New Roman" w:hAnsi="Times New Roman" w:cs="Times New Roman"/>
+          <w:sz w:val="27"/>
+        </w:rPr>
+      </w:pPr>
+      <w:r>
+        <w:rPr>
+          <w:rFonts w:ascii="Times New Roman" w:hAnsi="Times New Roman" w:cs="Times New Roman"/>
+          <w:sz w:val="27"/>
+        </w:rPr>
+        <w:t>5.3.1 Compile details such as job title, company name, location, job description, application links.</w:t>
       </w:r>
     </w:p>
     <w:p>
@@ -13507,7 +12705,7 @@
           <w:color w:val="auto"/>
           <w:sz w:val="27"/>
         </w:rPr>
-        <w:t>5. Job Scraping from LinkedIn (KB2)</w:t>
+        <w:t>6. Generation of Personalized Career Guidance</w:t>
       </w:r>
     </w:p>
     <w:p>
@@ -13526,7 +12724,7 @@
           <w:color w:val="auto"/>
           <w:sz w:val="27"/>
         </w:rPr>
-        <w:t>5.1 Configure Scraping Parameters:</w:t>
+        <w:t>6.1 Prepare Input for Generator Module:</w:t>
       </w:r>
     </w:p>
     <w:p>
@@ -13543,7 +12741,7 @@
           <w:rFonts w:ascii="Times New Roman" w:hAnsi="Times New Roman" w:cs="Times New Roman"/>
           <w:sz w:val="27"/>
         </w:rPr>
-        <w:t>5.1.1 Set search criteria based on the selected top job titles, including location preferences and job type.</w:t>
+        <w:t>6.1.1 Combine user data (skills, academic history, psychometric profile), top job matches, and scraped job postings.</w:t>
       </w:r>
     </w:p>
     <w:p>
@@ -13562,8 +12760,7 @@
           <w:color w:val="auto"/>
           <w:sz w:val="27"/>
         </w:rPr>
-        <w:lastRenderedPageBreak/>
-        <w:t>5.2 Execute Scraping:</w:t>
+        <w:t>6.2 Invoke Generator Module:</w:t>
       </w:r>
     </w:p>
     <w:p>
@@ -13580,7 +12777,7 @@
           <w:rFonts w:ascii="Times New Roman" w:hAnsi="Times New Roman" w:cs="Times New Roman"/>
           <w:sz w:val="27"/>
         </w:rPr>
-        <w:t>5.2.1 Collect current job postings from LinkedIn by searching the top job titles.</w:t>
+        <w:t xml:space="preserve">6.2.1 Feed the consolidated input as a prompt to the generator module. </w:t>
       </w:r>
     </w:p>
     <w:p>
@@ -13599,13 +12796,13 @@
           <w:color w:val="auto"/>
           <w:sz w:val="27"/>
         </w:rPr>
-        <w:t>5.3 Aggregate Job Postings:</w:t>
+        <w:t>6.3 Integrate Job Postings:</w:t>
       </w:r>
     </w:p>
     <w:p>
       <w:pPr>
         <w:spacing w:line="360" w:lineRule="auto"/>
-        <w:ind w:left="720"/>
+        <w:ind w:firstLine="720"/>
         <w:rPr>
           <w:rFonts w:ascii="Times New Roman" w:hAnsi="Times New Roman" w:cs="Times New Roman"/>
           <w:sz w:val="27"/>
@@ -13616,7 +12813,7 @@
           <w:rFonts w:ascii="Times New Roman" w:hAnsi="Times New Roman" w:cs="Times New Roman"/>
           <w:sz w:val="27"/>
         </w:rPr>
-        <w:t>5.3.1 Compile details such as job title, company name, location, job description, application links.</w:t>
+        <w:t>6.3.1 Embed relevant job listings with direct application links into the guidance.</w:t>
       </w:r>
     </w:p>
     <w:p>
@@ -13635,7 +12832,7 @@
           <w:color w:val="auto"/>
           <w:sz w:val="27"/>
         </w:rPr>
-        <w:t>6. Generation of Personalized Career Guidance</w:t>
+        <w:t>7. Visualization and Analysis</w:t>
       </w:r>
     </w:p>
     <w:p>
@@ -13654,43 +12851,7 @@
           <w:color w:val="auto"/>
           <w:sz w:val="27"/>
         </w:rPr>
-        <w:t>6.1 Prepare Input for Generator Module:</w:t>
-      </w:r>
-    </w:p>
-    <w:p>
-      <w:pPr>
-        <w:spacing w:line="360" w:lineRule="auto"/>
-        <w:ind w:left="720"/>
-        <w:rPr>
-          <w:rFonts w:ascii="Times New Roman" w:hAnsi="Times New Roman" w:cs="Times New Roman"/>
-          <w:sz w:val="27"/>
-        </w:rPr>
-      </w:pPr>
-      <w:r>
-        <w:rPr>
-          <w:rFonts w:ascii="Times New Roman" w:hAnsi="Times New Roman" w:cs="Times New Roman"/>
-          <w:sz w:val="27"/>
-        </w:rPr>
-        <w:t>6.1.1 Combine user data (skills, academic history, psychometric profile), top job matches, and scraped job postings.</w:t>
-      </w:r>
-    </w:p>
-    <w:p>
-      <w:pPr>
-        <w:pStyle w:val="Heading3"/>
-        <w:spacing w:line="360" w:lineRule="auto"/>
-        <w:rPr>
-          <w:rFonts w:ascii="Times New Roman" w:hAnsi="Times New Roman" w:cs="Times New Roman"/>
-          <w:color w:val="auto"/>
-          <w:sz w:val="27"/>
-        </w:rPr>
-      </w:pPr>
-      <w:r>
-        <w:rPr>
-          <w:rFonts w:ascii="Times New Roman" w:hAnsi="Times New Roman" w:cs="Times New Roman"/>
-          <w:color w:val="auto"/>
-          <w:sz w:val="27"/>
-        </w:rPr>
-        <w:t>6.2 Invoke Generator Module:</w:t>
+        <w:t>7.1 Skill Match Visualization:</w:t>
       </w:r>
     </w:p>
     <w:p>
@@ -13707,114 +12868,7 @@
           <w:rFonts w:ascii="Times New Roman" w:hAnsi="Times New Roman" w:cs="Times New Roman"/>
           <w:sz w:val="27"/>
         </w:rPr>
-        <w:t xml:space="preserve">6.2.1 Feed the consolidated input as a prompt to the generator module. </w:t>
-      </w:r>
-    </w:p>
-    <w:p>
-      <w:pPr>
-        <w:pStyle w:val="Heading3"/>
-        <w:spacing w:line="360" w:lineRule="auto"/>
-        <w:rPr>
-          <w:rFonts w:ascii="Times New Roman" w:hAnsi="Times New Roman" w:cs="Times New Roman"/>
-          <w:color w:val="auto"/>
-          <w:sz w:val="27"/>
-        </w:rPr>
-      </w:pPr>
-      <w:r>
-        <w:rPr>
-          <w:rFonts w:ascii="Times New Roman" w:hAnsi="Times New Roman" w:cs="Times New Roman"/>
-          <w:color w:val="auto"/>
-          <w:sz w:val="27"/>
-        </w:rPr>
-        <w:t>6.3 Integrate Job Postings:</w:t>
-      </w:r>
-    </w:p>
-    <w:p>
-      <w:pPr>
-        <w:spacing w:line="360" w:lineRule="auto"/>
-        <w:ind w:firstLine="720"/>
-        <w:rPr>
-          <w:rFonts w:ascii="Times New Roman" w:hAnsi="Times New Roman" w:cs="Times New Roman"/>
-          <w:sz w:val="27"/>
-        </w:rPr>
-      </w:pPr>
-      <w:r>
-        <w:rPr>
-          <w:rFonts w:ascii="Times New Roman" w:hAnsi="Times New Roman" w:cs="Times New Roman"/>
-          <w:sz w:val="27"/>
-        </w:rPr>
-        <w:t>6.3.1 Embed relevant job listings with direct application links into the guidance.</w:t>
-      </w:r>
-    </w:p>
-    <w:p>
-      <w:pPr>
-        <w:pStyle w:val="Heading2"/>
-        <w:spacing w:line="360" w:lineRule="auto"/>
-        <w:rPr>
-          <w:rFonts w:ascii="Times New Roman" w:hAnsi="Times New Roman" w:cs="Times New Roman"/>
-          <w:color w:val="auto"/>
-          <w:sz w:val="27"/>
-        </w:rPr>
-      </w:pPr>
-      <w:r>
-        <w:rPr>
-          <w:rFonts w:ascii="Times New Roman" w:hAnsi="Times New Roman" w:cs="Times New Roman"/>
-          <w:color w:val="auto"/>
-          <w:sz w:val="27"/>
-        </w:rPr>
-        <w:t>7. Visualization and Analysis</w:t>
-      </w:r>
-    </w:p>
-    <w:p>
-      <w:pPr>
-        <w:pStyle w:val="Heading3"/>
-        <w:spacing w:line="360" w:lineRule="auto"/>
-        <w:rPr>
-          <w:rFonts w:ascii="Times New Roman" w:hAnsi="Times New Roman" w:cs="Times New Roman"/>
-          <w:color w:val="auto"/>
-          <w:sz w:val="27"/>
-        </w:rPr>
-      </w:pPr>
-      <w:r>
-        <w:rPr>
-          <w:rFonts w:ascii="Times New Roman" w:hAnsi="Times New Roman" w:cs="Times New Roman"/>
-          <w:color w:val="auto"/>
-          <w:sz w:val="27"/>
-        </w:rPr>
-        <w:t>7.1 Skill Match Visualization:</w:t>
-      </w:r>
-    </w:p>
-    <w:p>
-      <w:pPr>
-        <w:spacing w:line="360" w:lineRule="auto"/>
-        <w:ind w:firstLine="720"/>
-        <w:rPr>
-          <w:rFonts w:ascii="Times New Roman" w:hAnsi="Times New Roman" w:cs="Times New Roman"/>
-          <w:sz w:val="27"/>
-        </w:rPr>
-      </w:pPr>
-      <w:r>
-        <w:rPr>
-          <w:rFonts w:ascii="Times New Roman" w:hAnsi="Times New Roman" w:cs="Times New Roman"/>
-          <w:sz w:val="27"/>
-        </w:rPr>
-        <w:t xml:space="preserve">7.1.1 Display skill match percentages for recommended jobs using </w:t>
-      </w:r>
-      <w:proofErr w:type="spellStart"/>
-      <w:r>
-        <w:rPr>
-          <w:rFonts w:ascii="Times New Roman" w:hAnsi="Times New Roman" w:cs="Times New Roman"/>
-          <w:sz w:val="27"/>
-        </w:rPr>
-        <w:t>Plotly</w:t>
-      </w:r>
-      <w:proofErr w:type="spellEnd"/>
-      <w:r>
-        <w:rPr>
-          <w:rFonts w:ascii="Times New Roman" w:hAnsi="Times New Roman" w:cs="Times New Roman"/>
-          <w:sz w:val="27"/>
-        </w:rPr>
-        <w:t xml:space="preserve"> bar charts.</w:t>
+        <w:t>7.1.1 Display skill match percentages for recommended jobs using Plotly bar charts.</w:t>
       </w:r>
     </w:p>
     <w:p>
@@ -14081,7 +13135,6 @@
         </w:rPr>
         <w:t>He, Z., Zhong, Z., Cai, T., Lee, J.D. and He, D., 2023. Rest: Retrieval-based speculative decoding. </w:t>
       </w:r>
-      <w:proofErr w:type="spellStart"/>
       <w:r>
         <w:rPr>
           <w:rFonts w:ascii="Times New Roman" w:hAnsi="Times New Roman" w:cs="Times New Roman"/>
@@ -14092,9 +13145,62 @@
           <w:highlight w:val="white"/>
           <w:lang w:val="en-GB"/>
         </w:rPr>
-        <w:t>arXiv</w:t>
-      </w:r>
-      <w:proofErr w:type="spellEnd"/>
+        <w:t>arXiv preprint arXiv:2311.08252</w:t>
+      </w:r>
+      <w:r>
+        <w:rPr>
+          <w:rFonts w:ascii="Times New Roman" w:hAnsi="Times New Roman" w:cs="Times New Roman"/>
+          <w:sz w:val="24"/>
+          <w:szCs w:val="24"/>
+          <w:highlight w:val="white"/>
+          <w:lang w:val="en-GB"/>
+        </w:rPr>
+        <w:t>.</w:t>
+      </w:r>
+    </w:p>
+    <w:p>
+      <w:pPr>
+        <w:pStyle w:val="ListParagraph"/>
+        <w:numPr>
+          <w:ilvl w:val="0"/>
+          <w:numId w:val="1"/>
+        </w:numPr>
+        <w:rPr>
+          <w:rFonts w:ascii="Times New Roman" w:hAnsi="Times New Roman" w:cs="Times New Roman"/>
+          <w:sz w:val="24"/>
+          <w:szCs w:val="24"/>
+        </w:rPr>
+      </w:pPr>
+      <w:r>
+        <w:rPr>
+          <w:rFonts w:ascii="Times New Roman" w:hAnsi="Times New Roman" w:cs="Times New Roman"/>
+          <w:b/>
+          <w:bCs/>
+          <w:sz w:val="24"/>
+          <w:szCs w:val="24"/>
+          <w:highlight w:val="white"/>
+        </w:rPr>
+        <w:t xml:space="preserve">Paper 2 </w:t>
+      </w:r>
+      <w:r>
+        <w:rPr>
+          <w:rFonts w:ascii="Times New Roman" w:hAnsi="Times New Roman" w:cs="Times New Roman"/>
+          <w:sz w:val="24"/>
+          <w:szCs w:val="24"/>
+          <w:highlight w:val="white"/>
+        </w:rPr>
+        <w:t>-</w:t>
+      </w:r>
+      <w:r>
+        <w:rPr>
+          <w:rFonts w:ascii="Times New Roman" w:hAnsi="Times New Roman" w:cs="Times New Roman"/>
+          <w:sz w:val="24"/>
+          <w:szCs w:val="24"/>
+          <w:highlight w:val="white"/>
+          <w:lang w:val="en-US"/>
+        </w:rPr>
+        <w:t>Wang, Z., Wu, J., Lai, Y., Zhang, C. and Zhou, D., 2024. SEED: Accelerating Reasoning Tree Construction via Scheduled Speculative Decoding. </w:t>
+      </w:r>
       <w:r>
         <w:rPr>
           <w:rFonts w:ascii="Times New Roman" w:hAnsi="Times New Roman" w:cs="Times New Roman"/>
@@ -14103,9 +13209,9 @@
           <w:sz w:val="24"/>
           <w:szCs w:val="24"/>
           <w:highlight w:val="white"/>
-          <w:lang w:val="en-GB"/>
-        </w:rPr>
-        <w:t xml:space="preserve"> preprint arXiv:2311.08252</w:t>
+          <w:lang w:val="en-US"/>
+        </w:rPr>
+        <w:t>arXiv preprint arXiv:2406.18200</w:t>
       </w:r>
       <w:r>
         <w:rPr>
@@ -14113,7 +13219,7 @@
           <w:sz w:val="24"/>
           <w:szCs w:val="24"/>
           <w:highlight w:val="white"/>
-          <w:lang w:val="en-GB"/>
+          <w:lang w:val="en-US"/>
         </w:rPr>
         <w:t>.</w:t>
       </w:r>
@@ -14139,8 +13245,9 @@
           <w:sz w:val="24"/>
           <w:szCs w:val="24"/>
           <w:highlight w:val="white"/>
-        </w:rPr>
-        <w:t xml:space="preserve">Paper 2 </w:t>
+          <w:lang w:val="en-US"/>
+        </w:rPr>
+        <w:t xml:space="preserve">Paper 3 </w:t>
       </w:r>
       <w:r>
         <w:rPr>
@@ -14148,20 +13255,10 @@
           <w:sz w:val="24"/>
           <w:szCs w:val="24"/>
           <w:highlight w:val="white"/>
-        </w:rPr>
-        <w:t>-</w:t>
-      </w:r>
-      <w:r>
-        <w:rPr>
-          <w:rFonts w:ascii="Times New Roman" w:hAnsi="Times New Roman" w:cs="Times New Roman"/>
-          <w:sz w:val="24"/>
-          <w:szCs w:val="24"/>
-          <w:highlight w:val="white"/>
-          <w:lang w:val="en-US"/>
-        </w:rPr>
-        <w:t>Wang, Z., Wu, J., Lai, Y., Zhang, C. and Zhou, D., 2024. SEED: Accelerating Reasoning Tree Construction via Scheduled Speculative Decoding. </w:t>
-      </w:r>
-      <w:proofErr w:type="spellStart"/>
+          <w:lang w:val="en-US"/>
+        </w:rPr>
+        <w:t>- Huang, K., Guo, X. and Wang, M., 2024. SpecDec++: Boosting Speculative Decoding via Adaptive Candidate Lengths. </w:t>
+      </w:r>
       <w:r>
         <w:rPr>
           <w:rFonts w:ascii="Times New Roman" w:hAnsi="Times New Roman" w:cs="Times New Roman"/>
@@ -14172,9 +13269,54 @@
           <w:highlight w:val="white"/>
           <w:lang w:val="en-US"/>
         </w:rPr>
-        <w:t>arXiv</w:t>
-      </w:r>
-      <w:proofErr w:type="spellEnd"/>
+        <w:t>arXiv preprint arXiv:2405.19715</w:t>
+      </w:r>
+      <w:r>
+        <w:rPr>
+          <w:rFonts w:ascii="Times New Roman" w:hAnsi="Times New Roman" w:cs="Times New Roman"/>
+          <w:sz w:val="24"/>
+          <w:szCs w:val="24"/>
+          <w:highlight w:val="white"/>
+          <w:lang w:val="en-US"/>
+        </w:rPr>
+        <w:t>.</w:t>
+      </w:r>
+    </w:p>
+    <w:p>
+      <w:pPr>
+        <w:pStyle w:val="ListParagraph"/>
+        <w:numPr>
+          <w:ilvl w:val="0"/>
+          <w:numId w:val="1"/>
+        </w:numPr>
+        <w:rPr>
+          <w:rFonts w:ascii="Times New Roman" w:hAnsi="Times New Roman" w:cs="Times New Roman"/>
+          <w:sz w:val="24"/>
+          <w:szCs w:val="24"/>
+        </w:rPr>
+      </w:pPr>
+      <w:r>
+        <w:rPr>
+          <w:rFonts w:ascii="Times New Roman" w:hAnsi="Times New Roman" w:cs="Times New Roman"/>
+          <w:b/>
+          <w:bCs/>
+          <w:sz w:val="24"/>
+          <w:szCs w:val="24"/>
+          <w:highlight w:val="white"/>
+          <w:lang w:val="en-US"/>
+        </w:rPr>
+        <w:t xml:space="preserve">Paper 4 </w:t>
+      </w:r>
+      <w:r>
+        <w:rPr>
+          <w:rFonts w:ascii="Times New Roman" w:hAnsi="Times New Roman" w:cs="Times New Roman"/>
+          <w:sz w:val="24"/>
+          <w:szCs w:val="24"/>
+          <w:highlight w:val="white"/>
+          <w:lang w:val="en-US"/>
+        </w:rPr>
+        <w:t>- Rao, J. and Lin, J., 2024. RAMO: Retrieval-Augmented Generation for Enhancing MOOCs Recommendations. </w:t>
+      </w:r>
       <w:r>
         <w:rPr>
           <w:rFonts w:ascii="Times New Roman" w:hAnsi="Times New Roman" w:cs="Times New Roman"/>
@@ -14185,7 +13327,7 @@
           <w:highlight w:val="white"/>
           <w:lang w:val="en-US"/>
         </w:rPr>
-        <w:t xml:space="preserve"> preprint arXiv:2406.18200</w:t>
+        <w:t>arXiv preprint arXiv:2407.04925</w:t>
       </w:r>
       <w:r>
         <w:rPr>
@@ -14221,7 +13363,7 @@
           <w:highlight w:val="white"/>
           <w:lang w:val="en-US"/>
         </w:rPr>
-        <w:t xml:space="preserve">Paper 3 </w:t>
+        <w:t xml:space="preserve">Paper 5- </w:t>
       </w:r>
       <w:r>
         <w:rPr>
@@ -14231,31 +13373,8 @@
           <w:highlight w:val="white"/>
           <w:lang w:val="en-US"/>
         </w:rPr>
-        <w:t xml:space="preserve">- Huang, K., Guo, X. and Wang, M., 2024. </w:t>
-      </w:r>
-      <w:proofErr w:type="spellStart"/>
-      <w:r>
-        <w:rPr>
-          <w:rFonts w:ascii="Times New Roman" w:hAnsi="Times New Roman" w:cs="Times New Roman"/>
-          <w:sz w:val="24"/>
-          <w:szCs w:val="24"/>
-          <w:highlight w:val="white"/>
-          <w:lang w:val="en-US"/>
-        </w:rPr>
-        <w:t>SpecDec</w:t>
-      </w:r>
-      <w:proofErr w:type="spellEnd"/>
-      <w:r>
-        <w:rPr>
-          <w:rFonts w:ascii="Times New Roman" w:hAnsi="Times New Roman" w:cs="Times New Roman"/>
-          <w:sz w:val="24"/>
-          <w:szCs w:val="24"/>
-          <w:highlight w:val="white"/>
-          <w:lang w:val="en-US"/>
-        </w:rPr>
-        <w:t>++: Boosting Speculative Decoding via Adaptive Candidate Lengths. </w:t>
-      </w:r>
-      <w:proofErr w:type="spellStart"/>
+        <w:t>Ru, D., Qiu, L., Hu, X., Zhang, T., Shi, P., Chang, S., Cheng, J., Wang, C., Sun, S., Li, H. and Zhang, Z., 2024. RAGChecker: A Fine-grained Framework for Diagnosing Retrieval-Augmented Generation. </w:t>
+      </w:r>
       <w:r>
         <w:rPr>
           <w:rFonts w:ascii="Times New Roman" w:hAnsi="Times New Roman" w:cs="Times New Roman"/>
@@ -14266,9 +13385,64 @@
           <w:highlight w:val="white"/>
           <w:lang w:val="en-US"/>
         </w:rPr>
-        <w:t>arXiv</w:t>
-      </w:r>
-      <w:proofErr w:type="spellEnd"/>
+        <w:t>arXiv preprint arXiv:2408.08067</w:t>
+      </w:r>
+      <w:r>
+        <w:rPr>
+          <w:rFonts w:ascii="Times New Roman" w:hAnsi="Times New Roman" w:cs="Times New Roman"/>
+          <w:sz w:val="24"/>
+          <w:szCs w:val="24"/>
+          <w:highlight w:val="white"/>
+          <w:lang w:val="en-US"/>
+        </w:rPr>
+        <w:t>.</w:t>
+      </w:r>
+    </w:p>
+    <w:p>
+      <w:pPr>
+        <w:pStyle w:val="ListParagraph"/>
+        <w:numPr>
+          <w:ilvl w:val="0"/>
+          <w:numId w:val="1"/>
+        </w:numPr>
+        <w:rPr>
+          <w:rFonts w:ascii="Times New Roman" w:hAnsi="Times New Roman" w:cs="Times New Roman"/>
+          <w:sz w:val="24"/>
+          <w:szCs w:val="24"/>
+        </w:rPr>
+      </w:pPr>
+      <w:r>
+        <w:rPr>
+          <w:rFonts w:ascii="Times New Roman" w:hAnsi="Times New Roman" w:cs="Times New Roman"/>
+          <w:b/>
+          <w:bCs/>
+          <w:sz w:val="24"/>
+          <w:szCs w:val="24"/>
+          <w:highlight w:val="white"/>
+          <w:lang w:val="en-US"/>
+        </w:rPr>
+        <w:t xml:space="preserve">Paper 6 </w:t>
+      </w:r>
+      <w:r>
+        <w:rPr>
+          <w:rFonts w:ascii="Times New Roman" w:hAnsi="Times New Roman" w:cs="Times New Roman"/>
+          <w:sz w:val="24"/>
+          <w:szCs w:val="24"/>
+          <w:highlight w:val="white"/>
+          <w:lang w:val="en-US"/>
+        </w:rPr>
+        <w:t>-</w:t>
+      </w:r>
+      <w:r>
+        <w:rPr>
+          <w:rFonts w:ascii="Times New Roman" w:hAnsi="Times New Roman" w:cs="Times New Roman"/>
+          <w:sz w:val="24"/>
+          <w:szCs w:val="24"/>
+          <w:highlight w:val="white"/>
+          <w:lang w:val="en-GB"/>
+        </w:rPr>
+        <w:t>Salemi, A. and Zamani, H., 2024, July. Evaluating retrieval quality in retrieval-augmented generation. In </w:t>
+      </w:r>
       <w:r>
         <w:rPr>
           <w:rFonts w:ascii="Times New Roman" w:hAnsi="Times New Roman" w:cs="Times New Roman"/>
@@ -14277,9 +13451,9 @@
           <w:sz w:val="24"/>
           <w:szCs w:val="24"/>
           <w:highlight w:val="white"/>
-          <w:lang w:val="en-US"/>
-        </w:rPr>
-        <w:t xml:space="preserve"> preprint arXiv:2405.19715</w:t>
+          <w:lang w:val="en-GB"/>
+        </w:rPr>
+        <w:t>Proceedings of the 47th International ACM SIGIR Conference on Research and Development in Information Retrieval</w:t>
       </w:r>
       <w:r>
         <w:rPr>
@@ -14287,9 +13461,9 @@
           <w:sz w:val="24"/>
           <w:szCs w:val="24"/>
           <w:highlight w:val="white"/>
-          <w:lang w:val="en-US"/>
-        </w:rPr>
-        <w:t>.</w:t>
+          <w:lang w:val="en-GB"/>
+        </w:rPr>
+        <w:t> (pp. 2395-2400).</w:t>
       </w:r>
     </w:p>
     <w:p>
@@ -14313,9 +13487,9 @@
           <w:sz w:val="24"/>
           <w:szCs w:val="24"/>
           <w:highlight w:val="white"/>
-          <w:lang w:val="en-US"/>
-        </w:rPr>
-        <w:t xml:space="preserve">Paper 4 </w:t>
+          <w:lang w:val="en-GB"/>
+        </w:rPr>
+        <w:t xml:space="preserve">Paper 7 </w:t>
       </w:r>
       <w:r>
         <w:rPr>
@@ -14323,11 +13497,10 @@
           <w:sz w:val="24"/>
           <w:szCs w:val="24"/>
           <w:highlight w:val="white"/>
-          <w:lang w:val="en-US"/>
-        </w:rPr>
-        <w:t>- Rao, J. and Lin, J., 2024. RAMO: Retrieval-Augmented Generation for Enhancing MOOCs Recommendations. </w:t>
-      </w:r>
-      <w:proofErr w:type="spellStart"/>
+          <w:lang w:val="en-GB"/>
+        </w:rPr>
+        <w:t>- Wang, Y., Li, P., Sun, M. and Liu, Y., 2023. Self-knowledge guided retrieval augmentation for large language models. </w:t>
+      </w:r>
       <w:r>
         <w:rPr>
           <w:rFonts w:ascii="Times New Roman" w:hAnsi="Times New Roman" w:cs="Times New Roman"/>
@@ -14336,11 +13509,66 @@
           <w:sz w:val="24"/>
           <w:szCs w:val="24"/>
           <w:highlight w:val="white"/>
-          <w:lang w:val="en-US"/>
-        </w:rPr>
-        <w:t>arXiv</w:t>
-      </w:r>
-      <w:proofErr w:type="spellEnd"/>
+          <w:lang w:val="en-GB"/>
+        </w:rPr>
+        <w:t>arXiv preprint arXiv:2310.05002</w:t>
+      </w:r>
+      <w:r>
+        <w:rPr>
+          <w:rFonts w:ascii="Times New Roman" w:hAnsi="Times New Roman" w:cs="Times New Roman"/>
+          <w:sz w:val="24"/>
+          <w:szCs w:val="24"/>
+          <w:highlight w:val="white"/>
+          <w:lang w:val="en-GB"/>
+        </w:rPr>
+        <w:t>.</w:t>
+      </w:r>
+    </w:p>
+    <w:p>
+      <w:pPr>
+        <w:pStyle w:val="ListParagraph"/>
+        <w:numPr>
+          <w:ilvl w:val="0"/>
+          <w:numId w:val="1"/>
+        </w:numPr>
+        <w:rPr>
+          <w:rFonts w:ascii="Times New Roman" w:hAnsi="Times New Roman" w:cs="Times New Roman"/>
+          <w:sz w:val="24"/>
+          <w:szCs w:val="24"/>
+        </w:rPr>
+      </w:pPr>
+      <w:r>
+        <w:rPr>
+          <w:rFonts w:ascii="Times New Roman" w:hAnsi="Times New Roman" w:cs="Times New Roman"/>
+          <w:b/>
+          <w:bCs/>
+          <w:sz w:val="24"/>
+          <w:szCs w:val="24"/>
+          <w:highlight w:val="white"/>
+          <w:lang w:val="en-GB"/>
+        </w:rPr>
+        <w:t xml:space="preserve">Paper 8 </w:t>
+      </w:r>
+      <w:r>
+        <w:rPr>
+          <w:rFonts w:ascii="Times New Roman" w:hAnsi="Times New Roman" w:cs="Times New Roman"/>
+          <w:sz w:val="24"/>
+          <w:szCs w:val="24"/>
+          <w:highlight w:val="white"/>
+          <w:lang w:val="en-GB"/>
+        </w:rPr>
+        <w:t xml:space="preserve">- </w:t>
+      </w:r>
+      <w:r>
+        <w:rPr>
+          <w:rFonts w:ascii="Times New Roman" w:hAnsi="Times New Roman" w:cs="Times New Roman"/>
+          <w:sz w:val="24"/>
+          <w:szCs w:val="24"/>
+          <w:highlight w:val="white"/>
+          <w:lang w:val="en-US"/>
+        </w:rPr>
+        <w:t>Liu, Y., Yavuz, S., Meng, R., Radev, D., Xiong, C. and Zhou, Y., 2022. Uni-parser: Unified semantic parser for question answering on knowledge base and database. </w:t>
+      </w:r>
       <w:r>
         <w:rPr>
           <w:rFonts w:ascii="Times New Roman" w:hAnsi="Times New Roman" w:cs="Times New Roman"/>
@@ -14351,7 +13579,7 @@
           <w:highlight w:val="white"/>
           <w:lang w:val="en-US"/>
         </w:rPr>
-        <w:t xml:space="preserve"> preprint arXiv:2407.04925</w:t>
+        <w:t>arXiv preprint arXiv:2211.05165</w:t>
       </w:r>
       <w:r>
         <w:rPr>
@@ -14385,9 +13613,9 @@
           <w:sz w:val="24"/>
           <w:szCs w:val="24"/>
           <w:highlight w:val="white"/>
-          <w:lang w:val="en-US"/>
-        </w:rPr>
-        <w:t xml:space="preserve">Paper 5- </w:t>
+          <w:lang w:val="en-GB"/>
+        </w:rPr>
+        <w:t xml:space="preserve">Paper 9 </w:t>
       </w:r>
       <w:r>
         <w:rPr>
@@ -14395,11 +13623,10 @@
           <w:sz w:val="24"/>
           <w:szCs w:val="24"/>
           <w:highlight w:val="white"/>
-          <w:lang w:val="en-US"/>
-        </w:rPr>
-        <w:t xml:space="preserve">Ru, D., Qiu, L., Hu, X., Zhang, T., Shi, P., Chang, S., Cheng, J., Wang, C., Sun, S., Li, H. and Zhang, Z., 2024. </w:t>
-      </w:r>
-      <w:proofErr w:type="spellStart"/>
+          <w:lang w:val="en-GB"/>
+        </w:rPr>
+        <w:t xml:space="preserve">– </w:t>
+      </w:r>
       <w:r>
         <w:rPr>
           <w:rFonts w:ascii="Times New Roman" w:hAnsi="Times New Roman" w:cs="Times New Roman"/>
@@ -14408,20 +13635,8 @@
           <w:highlight w:val="white"/>
           <w:lang w:val="en-US"/>
         </w:rPr>
-        <w:t>RAGChecker</w:t>
-      </w:r>
-      <w:proofErr w:type="spellEnd"/>
-      <w:r>
-        <w:rPr>
-          <w:rFonts w:ascii="Times New Roman" w:hAnsi="Times New Roman" w:cs="Times New Roman"/>
-          <w:sz w:val="24"/>
-          <w:szCs w:val="24"/>
-          <w:highlight w:val="white"/>
-          <w:lang w:val="en-US"/>
-        </w:rPr>
-        <w:t>: A Fine-grained Framework for Diagnosing Retrieval-Augmented Generation. </w:t>
-      </w:r>
-      <w:proofErr w:type="spellStart"/>
+        <w:t>Zhang, X., Wang, M., Yang, X., Wang, D., Feng, S. and Zhang, Y., 2024. Hierarchical Retrieval-Augmented Generation Model with Rethink for Multi-hop Question Answering. </w:t>
+      </w:r>
       <w:r>
         <w:rPr>
           <w:rFonts w:ascii="Times New Roman" w:hAnsi="Times New Roman" w:cs="Times New Roman"/>
@@ -14432,9 +13647,75 @@
           <w:highlight w:val="white"/>
           <w:lang w:val="en-US"/>
         </w:rPr>
-        <w:t>arXiv</w:t>
-      </w:r>
-      <w:proofErr w:type="spellEnd"/>
+        <w:t>arXiv preprint arXiv:2408.11875</w:t>
+      </w:r>
+      <w:r>
+        <w:rPr>
+          <w:rFonts w:ascii="Times New Roman" w:hAnsi="Times New Roman" w:cs="Times New Roman"/>
+          <w:sz w:val="24"/>
+          <w:szCs w:val="24"/>
+          <w:highlight w:val="white"/>
+          <w:lang w:val="en-US"/>
+        </w:rPr>
+        <w:t>.</w:t>
+      </w:r>
+    </w:p>
+    <w:p>
+      <w:pPr>
+        <w:pStyle w:val="ListParagraph"/>
+        <w:numPr>
+          <w:ilvl w:val="0"/>
+          <w:numId w:val="1"/>
+        </w:numPr>
+        <w:rPr>
+          <w:rFonts w:ascii="Times New Roman" w:hAnsi="Times New Roman" w:cs="Times New Roman"/>
+          <w:sz w:val="24"/>
+          <w:szCs w:val="24"/>
+        </w:rPr>
+      </w:pPr>
+      <w:r>
+        <w:rPr>
+          <w:rFonts w:ascii="Times New Roman" w:hAnsi="Times New Roman" w:cs="Times New Roman"/>
+          <w:b/>
+          <w:bCs/>
+          <w:sz w:val="24"/>
+          <w:szCs w:val="24"/>
+          <w:highlight w:val="white"/>
+          <w:lang w:val="en-GB"/>
+        </w:rPr>
+        <w:t xml:space="preserve">Paper 10 </w:t>
+      </w:r>
+      <w:r>
+        <w:rPr>
+          <w:rFonts w:ascii="Times New Roman" w:hAnsi="Times New Roman" w:cs="Times New Roman"/>
+          <w:sz w:val="24"/>
+          <w:szCs w:val="24"/>
+          <w:highlight w:val="white"/>
+          <w:lang w:val="en-GB"/>
+        </w:rPr>
+        <w:t>–</w:t>
+      </w:r>
+      <w:r>
+        <w:rPr>
+          <w:rFonts w:ascii="Times New Roman" w:hAnsi="Times New Roman" w:cs="Times New Roman"/>
+          <w:sz w:val="24"/>
+          <w:szCs w:val="24"/>
+          <w:highlight w:val="white"/>
+          <w:lang w:val="en-US"/>
+        </w:rPr>
+        <w:t xml:space="preserve">Thway, M., Recatala-Gomez, J., Lim, F.S., Hippalgaonkar, K. and Ng, L.W., 2024. Harnessing GenAI for Higher Education: A Study of a Retrieval </w:t>
+      </w:r>
+      <w:r>
+        <w:rPr>
+          <w:rFonts w:ascii="Times New Roman" w:hAnsi="Times New Roman" w:cs="Times New Roman"/>
+          <w:sz w:val="24"/>
+          <w:szCs w:val="24"/>
+          <w:highlight w:val="white"/>
+          <w:lang w:val="en-US"/>
+        </w:rPr>
+        <w:lastRenderedPageBreak/>
+        <w:t>Augmented Generation Chatbot's Impact on Human Learning. </w:t>
+      </w:r>
       <w:r>
         <w:rPr>
           <w:rFonts w:ascii="Times New Roman" w:hAnsi="Times New Roman" w:cs="Times New Roman"/>
@@ -14445,17 +13726,7 @@
           <w:highlight w:val="white"/>
           <w:lang w:val="en-US"/>
         </w:rPr>
-        <w:t xml:space="preserve"> preprint arXiv:2408.08067</w:t>
-      </w:r>
-      <w:r>
-        <w:rPr>
-          <w:rFonts w:ascii="Times New Roman" w:hAnsi="Times New Roman" w:cs="Times New Roman"/>
-          <w:sz w:val="24"/>
-          <w:szCs w:val="24"/>
-          <w:highlight w:val="white"/>
-          <w:lang w:val="en-US"/>
-        </w:rPr>
-        <w:t>.</w:t>
+        <w:t>arXiv preprint arXiv:2406.07796</w:t>
       </w:r>
     </w:p>
     <w:p>
@@ -14479,9 +13750,9 @@
           <w:sz w:val="24"/>
           <w:szCs w:val="24"/>
           <w:highlight w:val="white"/>
-          <w:lang w:val="en-US"/>
-        </w:rPr>
-        <w:t xml:space="preserve">Paper 6 </w:t>
+          <w:lang w:val="en-GB"/>
+        </w:rPr>
+        <w:t xml:space="preserve">Paper 11 </w:t>
       </w:r>
       <w:r>
         <w:rPr>
@@ -14489,9 +13760,9 @@
           <w:sz w:val="24"/>
           <w:szCs w:val="24"/>
           <w:highlight w:val="white"/>
-          <w:lang w:val="en-US"/>
-        </w:rPr>
-        <w:t>-</w:t>
+          <w:lang w:val="en-GB"/>
+        </w:rPr>
+        <w:t xml:space="preserve">- </w:t>
       </w:r>
       <w:r>
         <w:rPr>
@@ -14499,9 +13770,29 @@
           <w:sz w:val="24"/>
           <w:szCs w:val="24"/>
           <w:highlight w:val="white"/>
-          <w:lang w:val="en-GB"/>
-        </w:rPr>
-        <w:t>Salemi, A. and Zamani, H., 2024, July. Evaluating retrieval quality in retrieval-augmented generation. In </w:t>
+          <w:lang w:val="en-US"/>
+        </w:rPr>
+        <w:t xml:space="preserve">Joshi, P., Gupta, A., Kumar, P. and Sisodia, M., 2024, June. Robust Multi Model RAG Pipeline </w:t>
+      </w:r>
+      <w:r>
+        <w:rPr>
+          <w:rFonts w:ascii="Times New Roman" w:hAnsi="Times New Roman" w:cs="Times New Roman"/>
+          <w:sz w:val="24"/>
+          <w:szCs w:val="24"/>
+          <w:highlight w:val="white"/>
+          <w:lang w:val="en-US"/>
+        </w:rPr>
+        <w:t>f</w:t>
+      </w:r>
+      <w:r>
+        <w:rPr>
+          <w:rFonts w:ascii="Times New Roman" w:hAnsi="Times New Roman" w:cs="Times New Roman"/>
+          <w:sz w:val="24"/>
+          <w:szCs w:val="24"/>
+          <w:highlight w:val="white"/>
+          <w:lang w:val="en-US"/>
+        </w:rPr>
+        <w:t>or Documents Containing Text, Table &amp; Images. In </w:t>
       </w:r>
       <w:r>
         <w:rPr>
@@ -14511,9 +13802,9 @@
           <w:sz w:val="24"/>
           <w:szCs w:val="24"/>
           <w:highlight w:val="white"/>
-          <w:lang w:val="en-GB"/>
-        </w:rPr>
-        <w:t>Proceedings of the 47th International ACM SIGIR Conference on Research and Development in Information Retrieval</w:t>
+          <w:lang w:val="en-US"/>
+        </w:rPr>
+        <w:t>2024 3rd International Conference on Applied Artificial Intelligence and Computing (ICAAIC)</w:t>
       </w:r>
       <w:r>
         <w:rPr>
@@ -14521,9 +13812,9 @@
           <w:sz w:val="24"/>
           <w:szCs w:val="24"/>
           <w:highlight w:val="white"/>
-          <w:lang w:val="en-GB"/>
-        </w:rPr>
-        <w:t> (pp. 2395-2400).</w:t>
+          <w:lang w:val="en-US"/>
+        </w:rPr>
+        <w:t> (pp. 993-999). IEEE.</w:t>
       </w:r>
     </w:p>
     <w:p>
@@ -14546,56 +13837,27 @@
           <w:bCs/>
           <w:sz w:val="24"/>
           <w:szCs w:val="24"/>
-          <w:highlight w:val="white"/>
-          <w:lang w:val="en-GB"/>
-        </w:rPr>
-        <w:t xml:space="preserve">Paper 7 </w:t>
+        </w:rPr>
+        <w:t>Paper 12</w:t>
       </w:r>
       <w:r>
         <w:rPr>
           <w:rFonts w:ascii="Times New Roman" w:hAnsi="Times New Roman" w:cs="Times New Roman"/>
           <w:sz w:val="24"/>
           <w:szCs w:val="24"/>
-          <w:highlight w:val="white"/>
-          <w:lang w:val="en-GB"/>
-        </w:rPr>
-        <w:t>- Wang, Y., Li, P., Sun, M. and Liu, Y., 2023. Self-knowledge guided retrieval augmentation for large language models. </w:t>
-      </w:r>
-      <w:proofErr w:type="spellStart"/>
-      <w:r>
-        <w:rPr>
-          <w:rFonts w:ascii="Times New Roman" w:hAnsi="Times New Roman" w:cs="Times New Roman"/>
-          <w:i/>
-          <w:iCs/>
+        </w:rPr>
+        <w:t xml:space="preserve"> -</w:t>
+      </w:r>
+      <w:r>
+        <w:t xml:space="preserve"> </w:t>
+      </w:r>
+      <w:r>
+        <w:rPr>
+          <w:rFonts w:ascii="Times New Roman" w:hAnsi="Times New Roman" w:cs="Times New Roman"/>
           <w:sz w:val="24"/>
           <w:szCs w:val="24"/>
-          <w:highlight w:val="white"/>
-          <w:lang w:val="en-GB"/>
-        </w:rPr>
-        <w:t>arXiv</w:t>
-      </w:r>
-      <w:proofErr w:type="spellEnd"/>
-      <w:r>
-        <w:rPr>
-          <w:rFonts w:ascii="Times New Roman" w:hAnsi="Times New Roman" w:cs="Times New Roman"/>
-          <w:i/>
-          <w:iCs/>
-          <w:sz w:val="24"/>
-          <w:szCs w:val="24"/>
-          <w:highlight w:val="white"/>
-          <w:lang w:val="en-GB"/>
-        </w:rPr>
-        <w:t xml:space="preserve"> preprint arXiv:2310.05002</w:t>
-      </w:r>
-      <w:r>
-        <w:rPr>
-          <w:rFonts w:ascii="Times New Roman" w:hAnsi="Times New Roman" w:cs="Times New Roman"/>
-          <w:sz w:val="24"/>
-          <w:szCs w:val="24"/>
-          <w:highlight w:val="white"/>
-          <w:lang w:val="en-GB"/>
-        </w:rPr>
-        <w:t>.</w:t>
+        </w:rPr>
+        <w:t xml:space="preserve">L. Stanchev, "Semantic search using a similarity graph," Proceedings of the 2015 IEEE 9th International Conference on Semantic Computing (IEEE ICSC 2015), Anaheim, CA, USA, 2015 </w:t>
       </w:r>
     </w:p>
     <w:p>
@@ -14618,524 +13880,36 @@
           <w:bCs/>
           <w:sz w:val="24"/>
           <w:szCs w:val="24"/>
-          <w:highlight w:val="white"/>
-          <w:lang w:val="en-GB"/>
-        </w:rPr>
-        <w:t xml:space="preserve">Paper 8 </w:t>
-      </w:r>
-      <w:r>
-        <w:rPr>
-          <w:rFonts w:ascii="Times New Roman" w:hAnsi="Times New Roman" w:cs="Times New Roman"/>
+          <w:lang w:val="en-GB"/>
+        </w:rPr>
+        <w:t>Paper 1</w:t>
+      </w:r>
+      <w:r>
+        <w:rPr>
+          <w:rFonts w:ascii="Times New Roman" w:hAnsi="Times New Roman" w:cs="Times New Roman"/>
+          <w:b/>
+          <w:bCs/>
           <w:sz w:val="24"/>
           <w:szCs w:val="24"/>
-          <w:highlight w:val="white"/>
-          <w:lang w:val="en-GB"/>
-        </w:rPr>
-        <w:t xml:space="preserve">- </w:t>
+          <w:lang w:val="en-GB"/>
+        </w:rPr>
+        <w:t>3</w:t>
       </w:r>
       <w:r>
         <w:rPr>
           <w:rFonts w:ascii="Times New Roman" w:hAnsi="Times New Roman" w:cs="Times New Roman"/>
           <w:sz w:val="24"/>
           <w:szCs w:val="24"/>
-          <w:highlight w:val="white"/>
-          <w:lang w:val="en-US"/>
-        </w:rPr>
-        <w:t>Liu, Y., Yavuz, S., Meng, R., Radev, D., Xiong, C. and Zhou, Y., 2022. Uni-parser: Unified semantic parser for question answering on knowledge base and database. </w:t>
-      </w:r>
-      <w:proofErr w:type="spellStart"/>
-      <w:r>
-        <w:rPr>
-          <w:rFonts w:ascii="Times New Roman" w:hAnsi="Times New Roman" w:cs="Times New Roman"/>
-          <w:i/>
-          <w:iCs/>
+        </w:rPr>
+        <w:t xml:space="preserve"> -</w:t>
+      </w:r>
+      <w:r>
+        <w:rPr>
+          <w:rFonts w:ascii="Times New Roman" w:hAnsi="Times New Roman" w:cs="Times New Roman"/>
           <w:sz w:val="24"/>
           <w:szCs w:val="24"/>
-          <w:highlight w:val="white"/>
-          <w:lang w:val="en-US"/>
-        </w:rPr>
-        <w:t>arXiv</w:t>
-      </w:r>
-      <w:proofErr w:type="spellEnd"/>
-      <w:r>
-        <w:rPr>
-          <w:rFonts w:ascii="Times New Roman" w:hAnsi="Times New Roman" w:cs="Times New Roman"/>
-          <w:i/>
-          <w:iCs/>
-          <w:sz w:val="24"/>
-          <w:szCs w:val="24"/>
-          <w:highlight w:val="white"/>
-          <w:lang w:val="en-US"/>
-        </w:rPr>
-        <w:t xml:space="preserve"> preprint arXiv:2211.05165</w:t>
-      </w:r>
-      <w:r>
-        <w:rPr>
-          <w:rFonts w:ascii="Times New Roman" w:hAnsi="Times New Roman" w:cs="Times New Roman"/>
-          <w:sz w:val="24"/>
-          <w:szCs w:val="24"/>
-          <w:highlight w:val="white"/>
-          <w:lang w:val="en-US"/>
-        </w:rPr>
-        <w:t>.</w:t>
-      </w:r>
-    </w:p>
-    <w:p>
-      <w:pPr>
-        <w:pStyle w:val="ListParagraph"/>
-        <w:numPr>
-          <w:ilvl w:val="0"/>
-          <w:numId w:val="1"/>
-        </w:numPr>
-        <w:rPr>
-          <w:rFonts w:ascii="Times New Roman" w:hAnsi="Times New Roman" w:cs="Times New Roman"/>
-          <w:sz w:val="24"/>
-          <w:szCs w:val="24"/>
-        </w:rPr>
-      </w:pPr>
-      <w:r>
-        <w:rPr>
-          <w:rFonts w:ascii="Times New Roman" w:hAnsi="Times New Roman" w:cs="Times New Roman"/>
-          <w:b/>
-          <w:bCs/>
-          <w:sz w:val="24"/>
-          <w:szCs w:val="24"/>
-          <w:highlight w:val="white"/>
-          <w:lang w:val="en-GB"/>
-        </w:rPr>
-        <w:t xml:space="preserve">Paper 9 </w:t>
-      </w:r>
-      <w:r>
-        <w:rPr>
-          <w:rFonts w:ascii="Times New Roman" w:hAnsi="Times New Roman" w:cs="Times New Roman"/>
-          <w:sz w:val="24"/>
-          <w:szCs w:val="24"/>
-          <w:highlight w:val="white"/>
-          <w:lang w:val="en-GB"/>
-        </w:rPr>
-        <w:t xml:space="preserve">– </w:t>
-      </w:r>
-      <w:r>
-        <w:rPr>
-          <w:rFonts w:ascii="Times New Roman" w:hAnsi="Times New Roman" w:cs="Times New Roman"/>
-          <w:sz w:val="24"/>
-          <w:szCs w:val="24"/>
-          <w:highlight w:val="white"/>
-          <w:lang w:val="en-US"/>
-        </w:rPr>
-        <w:t>Zhang, X., Wang, M., Yang, X., Wang, D., Feng, S. and Zhang, Y., 2024. Hierarchical Retrieval-Augmented Generation Model with Rethink for Multi-hop Question Answering. </w:t>
-      </w:r>
-      <w:proofErr w:type="spellStart"/>
-      <w:r>
-        <w:rPr>
-          <w:rFonts w:ascii="Times New Roman" w:hAnsi="Times New Roman" w:cs="Times New Roman"/>
-          <w:i/>
-          <w:iCs/>
-          <w:sz w:val="24"/>
-          <w:szCs w:val="24"/>
-          <w:highlight w:val="white"/>
-          <w:lang w:val="en-US"/>
-        </w:rPr>
-        <w:t>arXiv</w:t>
-      </w:r>
-      <w:proofErr w:type="spellEnd"/>
-      <w:r>
-        <w:rPr>
-          <w:rFonts w:ascii="Times New Roman" w:hAnsi="Times New Roman" w:cs="Times New Roman"/>
-          <w:i/>
-          <w:iCs/>
-          <w:sz w:val="24"/>
-          <w:szCs w:val="24"/>
-          <w:highlight w:val="white"/>
-          <w:lang w:val="en-US"/>
-        </w:rPr>
-        <w:t xml:space="preserve"> preprint arXiv:2408.11875</w:t>
-      </w:r>
-      <w:r>
-        <w:rPr>
-          <w:rFonts w:ascii="Times New Roman" w:hAnsi="Times New Roman" w:cs="Times New Roman"/>
-          <w:sz w:val="24"/>
-          <w:szCs w:val="24"/>
-          <w:highlight w:val="white"/>
-          <w:lang w:val="en-US"/>
-        </w:rPr>
-        <w:t>.</w:t>
-      </w:r>
-    </w:p>
-    <w:p>
-      <w:pPr>
-        <w:pStyle w:val="ListParagraph"/>
-        <w:numPr>
-          <w:ilvl w:val="0"/>
-          <w:numId w:val="1"/>
-        </w:numPr>
-        <w:rPr>
-          <w:rFonts w:ascii="Times New Roman" w:hAnsi="Times New Roman" w:cs="Times New Roman"/>
-          <w:sz w:val="24"/>
-          <w:szCs w:val="24"/>
-        </w:rPr>
-      </w:pPr>
-      <w:r>
-        <w:rPr>
-          <w:rFonts w:ascii="Times New Roman" w:hAnsi="Times New Roman" w:cs="Times New Roman"/>
-          <w:b/>
-          <w:bCs/>
-          <w:sz w:val="24"/>
-          <w:szCs w:val="24"/>
-          <w:highlight w:val="white"/>
-          <w:lang w:val="en-GB"/>
-        </w:rPr>
-        <w:t xml:space="preserve">Paper 10 </w:t>
-      </w:r>
-      <w:r>
-        <w:rPr>
-          <w:rFonts w:ascii="Times New Roman" w:hAnsi="Times New Roman" w:cs="Times New Roman"/>
-          <w:sz w:val="24"/>
-          <w:szCs w:val="24"/>
-          <w:highlight w:val="white"/>
-          <w:lang w:val="en-GB"/>
-        </w:rPr>
-        <w:t>–</w:t>
-      </w:r>
-      <w:proofErr w:type="spellStart"/>
-      <w:r>
-        <w:rPr>
-          <w:rFonts w:ascii="Times New Roman" w:hAnsi="Times New Roman" w:cs="Times New Roman"/>
-          <w:sz w:val="24"/>
-          <w:szCs w:val="24"/>
-          <w:highlight w:val="white"/>
-          <w:lang w:val="en-US"/>
-        </w:rPr>
-        <w:t>Thway</w:t>
-      </w:r>
-      <w:proofErr w:type="spellEnd"/>
-      <w:r>
-        <w:rPr>
-          <w:rFonts w:ascii="Times New Roman" w:hAnsi="Times New Roman" w:cs="Times New Roman"/>
-          <w:sz w:val="24"/>
-          <w:szCs w:val="24"/>
-          <w:highlight w:val="white"/>
-          <w:lang w:val="en-US"/>
-        </w:rPr>
-        <w:t xml:space="preserve">, M., </w:t>
-      </w:r>
-      <w:proofErr w:type="spellStart"/>
-      <w:r>
-        <w:rPr>
-          <w:rFonts w:ascii="Times New Roman" w:hAnsi="Times New Roman" w:cs="Times New Roman"/>
-          <w:sz w:val="24"/>
-          <w:szCs w:val="24"/>
-          <w:highlight w:val="white"/>
-          <w:lang w:val="en-US"/>
-        </w:rPr>
-        <w:t>Recatala</w:t>
-      </w:r>
-      <w:proofErr w:type="spellEnd"/>
-      <w:r>
-        <w:rPr>
-          <w:rFonts w:ascii="Times New Roman" w:hAnsi="Times New Roman" w:cs="Times New Roman"/>
-          <w:sz w:val="24"/>
-          <w:szCs w:val="24"/>
-          <w:highlight w:val="white"/>
-          <w:lang w:val="en-US"/>
-        </w:rPr>
-        <w:t xml:space="preserve">-Gomez, J., Lim, F.S., </w:t>
-      </w:r>
-      <w:proofErr w:type="spellStart"/>
-      <w:r>
-        <w:rPr>
-          <w:rFonts w:ascii="Times New Roman" w:hAnsi="Times New Roman" w:cs="Times New Roman"/>
-          <w:sz w:val="24"/>
-          <w:szCs w:val="24"/>
-          <w:highlight w:val="white"/>
-          <w:lang w:val="en-US"/>
-        </w:rPr>
-        <w:t>Hippalgaonkar</w:t>
-      </w:r>
-      <w:proofErr w:type="spellEnd"/>
-      <w:r>
-        <w:rPr>
-          <w:rFonts w:ascii="Times New Roman" w:hAnsi="Times New Roman" w:cs="Times New Roman"/>
-          <w:sz w:val="24"/>
-          <w:szCs w:val="24"/>
-          <w:highlight w:val="white"/>
-          <w:lang w:val="en-US"/>
-        </w:rPr>
-        <w:t xml:space="preserve">, K. and Ng, L.W., 2024. Harnessing GenAI for Higher Education: A Study of a Retrieval </w:t>
-      </w:r>
-      <w:r>
-        <w:rPr>
-          <w:rFonts w:ascii="Times New Roman" w:hAnsi="Times New Roman" w:cs="Times New Roman"/>
-          <w:sz w:val="24"/>
-          <w:szCs w:val="24"/>
-          <w:highlight w:val="white"/>
-          <w:lang w:val="en-US"/>
-        </w:rPr>
-        <w:lastRenderedPageBreak/>
-        <w:t>Augmented Generation Chatbot's Impact on Human Learning. </w:t>
-      </w:r>
-      <w:proofErr w:type="spellStart"/>
-      <w:r>
-        <w:rPr>
-          <w:rFonts w:ascii="Times New Roman" w:hAnsi="Times New Roman" w:cs="Times New Roman"/>
-          <w:i/>
-          <w:iCs/>
-          <w:sz w:val="24"/>
-          <w:szCs w:val="24"/>
-          <w:highlight w:val="white"/>
-          <w:lang w:val="en-US"/>
-        </w:rPr>
-        <w:t>arXiv</w:t>
-      </w:r>
-      <w:proofErr w:type="spellEnd"/>
-      <w:r>
-        <w:rPr>
-          <w:rFonts w:ascii="Times New Roman" w:hAnsi="Times New Roman" w:cs="Times New Roman"/>
-          <w:i/>
-          <w:iCs/>
-          <w:sz w:val="24"/>
-          <w:szCs w:val="24"/>
-          <w:highlight w:val="white"/>
-          <w:lang w:val="en-US"/>
-        </w:rPr>
-        <w:t xml:space="preserve"> preprint arXiv:2406.07796</w:t>
-      </w:r>
-    </w:p>
-    <w:p>
-      <w:pPr>
-        <w:pStyle w:val="ListParagraph"/>
-        <w:numPr>
-          <w:ilvl w:val="0"/>
-          <w:numId w:val="1"/>
-        </w:numPr>
-        <w:rPr>
-          <w:rFonts w:ascii="Times New Roman" w:hAnsi="Times New Roman" w:cs="Times New Roman"/>
-          <w:sz w:val="24"/>
-          <w:szCs w:val="24"/>
-        </w:rPr>
-      </w:pPr>
-      <w:r>
-        <w:rPr>
-          <w:rFonts w:ascii="Times New Roman" w:hAnsi="Times New Roman" w:cs="Times New Roman"/>
-          <w:b/>
-          <w:bCs/>
-          <w:sz w:val="24"/>
-          <w:szCs w:val="24"/>
-          <w:highlight w:val="white"/>
-          <w:lang w:val="en-GB"/>
-        </w:rPr>
-        <w:t xml:space="preserve">Paper 11 </w:t>
-      </w:r>
-      <w:r>
-        <w:rPr>
-          <w:rFonts w:ascii="Times New Roman" w:hAnsi="Times New Roman" w:cs="Times New Roman"/>
-          <w:sz w:val="24"/>
-          <w:szCs w:val="24"/>
-          <w:highlight w:val="white"/>
-          <w:lang w:val="en-GB"/>
-        </w:rPr>
-        <w:t xml:space="preserve">- </w:t>
-      </w:r>
-      <w:r>
-        <w:rPr>
-          <w:rFonts w:ascii="Times New Roman" w:hAnsi="Times New Roman" w:cs="Times New Roman"/>
-          <w:sz w:val="24"/>
-          <w:szCs w:val="24"/>
-          <w:highlight w:val="white"/>
-          <w:lang w:val="en-US"/>
-        </w:rPr>
-        <w:t xml:space="preserve">Joshi, P., Gupta, A., Kumar, P. and Sisodia, M., 2024, June. Robust Multi Model RAG Pipeline </w:t>
-      </w:r>
-      <w:r>
-        <w:rPr>
-          <w:rFonts w:ascii="Times New Roman" w:hAnsi="Times New Roman" w:cs="Times New Roman"/>
-          <w:sz w:val="24"/>
-          <w:szCs w:val="24"/>
-          <w:highlight w:val="white"/>
-          <w:lang w:val="en-US"/>
-        </w:rPr>
-        <w:t>f</w:t>
-      </w:r>
-      <w:r>
-        <w:rPr>
-          <w:rFonts w:ascii="Times New Roman" w:hAnsi="Times New Roman" w:cs="Times New Roman"/>
-          <w:sz w:val="24"/>
-          <w:szCs w:val="24"/>
-          <w:highlight w:val="white"/>
-          <w:lang w:val="en-US"/>
-        </w:rPr>
-        <w:t>or Documents Containing Text, Table &amp; Images. In </w:t>
-      </w:r>
-      <w:r>
-        <w:rPr>
-          <w:rFonts w:ascii="Times New Roman" w:hAnsi="Times New Roman" w:cs="Times New Roman"/>
-          <w:i/>
-          <w:iCs/>
-          <w:sz w:val="24"/>
-          <w:szCs w:val="24"/>
-          <w:highlight w:val="white"/>
-          <w:lang w:val="en-US"/>
-        </w:rPr>
-        <w:t>2024 3rd International Conference on Applied Artificial Intelligence and Computing (ICAAIC)</w:t>
-      </w:r>
-      <w:r>
-        <w:rPr>
-          <w:rFonts w:ascii="Times New Roman" w:hAnsi="Times New Roman" w:cs="Times New Roman"/>
-          <w:sz w:val="24"/>
-          <w:szCs w:val="24"/>
-          <w:highlight w:val="white"/>
-          <w:lang w:val="en-US"/>
-        </w:rPr>
-        <w:t> (pp. 993-999). IEEE.</w:t>
-      </w:r>
-    </w:p>
-    <w:p>
-      <w:pPr>
-        <w:pStyle w:val="ListParagraph"/>
-        <w:numPr>
-          <w:ilvl w:val="0"/>
-          <w:numId w:val="1"/>
-        </w:numPr>
-        <w:rPr>
-          <w:rFonts w:ascii="Times New Roman" w:hAnsi="Times New Roman" w:cs="Times New Roman"/>
-          <w:sz w:val="24"/>
-          <w:szCs w:val="24"/>
-        </w:rPr>
-      </w:pPr>
-      <w:r>
-        <w:rPr>
-          <w:rFonts w:ascii="Times New Roman" w:hAnsi="Times New Roman" w:cs="Times New Roman"/>
-          <w:b/>
-          <w:bCs/>
-          <w:sz w:val="24"/>
-          <w:szCs w:val="24"/>
-        </w:rPr>
-        <w:t>Paper 12</w:t>
-      </w:r>
-      <w:r>
-        <w:rPr>
-          <w:rFonts w:ascii="Times New Roman" w:hAnsi="Times New Roman" w:cs="Times New Roman"/>
-          <w:sz w:val="24"/>
-          <w:szCs w:val="24"/>
-        </w:rPr>
-        <w:t xml:space="preserve"> -</w:t>
-      </w:r>
-      <w:r>
-        <w:t xml:space="preserve"> </w:t>
-      </w:r>
-      <w:r>
-        <w:rPr>
-          <w:rFonts w:ascii="Times New Roman" w:hAnsi="Times New Roman" w:cs="Times New Roman"/>
-          <w:sz w:val="24"/>
-          <w:szCs w:val="24"/>
-        </w:rPr>
-        <w:t xml:space="preserve">L. </w:t>
-      </w:r>
-      <w:proofErr w:type="spellStart"/>
-      <w:r>
-        <w:rPr>
-          <w:rFonts w:ascii="Times New Roman" w:hAnsi="Times New Roman" w:cs="Times New Roman"/>
-          <w:sz w:val="24"/>
-          <w:szCs w:val="24"/>
-        </w:rPr>
-        <w:t>Stanchev</w:t>
-      </w:r>
-      <w:proofErr w:type="spellEnd"/>
-      <w:r>
-        <w:rPr>
-          <w:rFonts w:ascii="Times New Roman" w:hAnsi="Times New Roman" w:cs="Times New Roman"/>
-          <w:sz w:val="24"/>
-          <w:szCs w:val="24"/>
-        </w:rPr>
-        <w:t xml:space="preserve">, "Semantic search using a similarity graph," Proceedings of the 2015 IEEE 9th International Conference on Semantic Computing (IEEE ICSC 2015), Anaheim, CA, USA, 2015 </w:t>
-      </w:r>
-    </w:p>
-    <w:p>
-      <w:pPr>
-        <w:pStyle w:val="ListParagraph"/>
-        <w:numPr>
-          <w:ilvl w:val="0"/>
-          <w:numId w:val="1"/>
-        </w:numPr>
-        <w:rPr>
-          <w:rFonts w:ascii="Times New Roman" w:hAnsi="Times New Roman" w:cs="Times New Roman"/>
-          <w:sz w:val="24"/>
-          <w:szCs w:val="24"/>
-        </w:rPr>
-      </w:pPr>
-      <w:r>
-        <w:rPr>
-          <w:rFonts w:ascii="Times New Roman" w:hAnsi="Times New Roman" w:cs="Times New Roman"/>
-          <w:b/>
-          <w:bCs/>
-          <w:sz w:val="24"/>
-          <w:szCs w:val="24"/>
-          <w:lang w:val="en-GB"/>
-        </w:rPr>
-        <w:t>Paper 1</w:t>
-      </w:r>
-      <w:r>
-        <w:rPr>
-          <w:rFonts w:ascii="Times New Roman" w:hAnsi="Times New Roman" w:cs="Times New Roman"/>
-          <w:b/>
-          <w:bCs/>
-          <w:sz w:val="24"/>
-          <w:szCs w:val="24"/>
-          <w:lang w:val="en-GB"/>
-        </w:rPr>
-        <w:t>3</w:t>
-      </w:r>
-      <w:r>
-        <w:rPr>
-          <w:rFonts w:ascii="Times New Roman" w:hAnsi="Times New Roman" w:cs="Times New Roman"/>
-          <w:sz w:val="24"/>
-          <w:szCs w:val="24"/>
-        </w:rPr>
-        <w:t xml:space="preserve"> -</w:t>
-      </w:r>
-      <w:r>
-        <w:rPr>
-          <w:rFonts w:ascii="Times New Roman" w:hAnsi="Times New Roman" w:cs="Times New Roman"/>
-          <w:sz w:val="24"/>
-          <w:szCs w:val="24"/>
-        </w:rPr>
-        <w:t xml:space="preserve"> A. D, K. S, N. E. R, K. K, J. M. S and R. R, </w:t>
-      </w:r>
-      <w:proofErr w:type="spellStart"/>
-      <w:r>
-        <w:rPr>
-          <w:rFonts w:ascii="Times New Roman" w:hAnsi="Times New Roman" w:cs="Times New Roman"/>
-          <w:sz w:val="24"/>
-          <w:szCs w:val="24"/>
-        </w:rPr>
-        <w:t>Resspar</w:t>
-      </w:r>
-      <w:proofErr w:type="spellEnd"/>
-      <w:r>
-        <w:rPr>
-          <w:rFonts w:ascii="Times New Roman" w:hAnsi="Times New Roman" w:cs="Times New Roman"/>
-          <w:sz w:val="24"/>
-          <w:szCs w:val="24"/>
-        </w:rPr>
-        <w:t>: AI-Driven Resume Parsing and Recruitment System using NLP and Generative AI," 2024 Second International Conference on Intelligent Cyber Physical Systems and Internet of Things (</w:t>
-      </w:r>
-      <w:proofErr w:type="spellStart"/>
-      <w:r>
-        <w:rPr>
-          <w:rFonts w:ascii="Times New Roman" w:hAnsi="Times New Roman" w:cs="Times New Roman"/>
-          <w:sz w:val="24"/>
-          <w:szCs w:val="24"/>
-        </w:rPr>
-        <w:t>ICoICI</w:t>
-      </w:r>
-      <w:proofErr w:type="spellEnd"/>
-      <w:r>
-        <w:rPr>
-          <w:rFonts w:ascii="Times New Roman" w:hAnsi="Times New Roman" w:cs="Times New Roman"/>
-          <w:sz w:val="24"/>
-          <w:szCs w:val="24"/>
-        </w:rPr>
-        <w:t>), Coimbatore, India, 2024</w:t>
+        </w:rPr>
+        <w:t xml:space="preserve"> A. D, K. S, N. E. R, K. K, J. M. S and R. R, Resspar: AI-Driven Resume Parsing and Recruitment System using NLP and Generative AI," 2024 Second International Conference on Intelligent Cyber Physical Systems and Internet of Things (ICoICI), Coimbatore, India, 2024</w:t>
       </w:r>
     </w:p>
     <w:p>

</xml_diff>